<commit_message>
Unidad 2 modulo 1 completado
</commit_message>
<xml_diff>
--- a/Fundamentals/Notas - Azure Fundamentals Documentacion Oficial.docx
+++ b/Fundamentals/Notas - Azure Fundamentals Documentacion Oficial.docx
@@ -4285,21 +4285,7 @@
         <w:rPr>
           <w:rFonts w:ascii="Century Gothic" w:hAnsi="Century Gothic"/>
         </w:rPr>
-        <w:t xml:space="preserve">Migración mediante </w:t>
-      </w:r>
-      <w:proofErr w:type="spellStart"/>
-      <w:r>
-        <w:rPr>
-          <w:rFonts w:ascii="Century Gothic" w:hAnsi="Century Gothic"/>
-        </w:rPr>
-        <w:t>lift</w:t>
-      </w:r>
-      <w:proofErr w:type="spellEnd"/>
-      <w:r>
-        <w:rPr>
-          <w:rFonts w:ascii="Century Gothic" w:hAnsi="Century Gothic"/>
-        </w:rPr>
-        <w:t>-and-shift</w:t>
+        <w:t>Migración mediante lift-and-shift</w:t>
       </w:r>
     </w:p>
     <w:p>
@@ -6003,13 +5989,7 @@
         <w:rPr>
           <w:rFonts w:ascii="Century Gothic" w:hAnsi="Century Gothic"/>
         </w:rPr>
-        <w:t>E</w:t>
-      </w:r>
-      <w:r>
-        <w:rPr>
-          <w:rFonts w:ascii="Century Gothic" w:hAnsi="Century Gothic"/>
-        </w:rPr>
-        <w:t>l espacio aislado es el método preferido, ya que permite crear y probar recursos de Azure sin costo alguno.</w:t>
+        <w:t>El espacio aislado es el método preferido, ya que permite crear y probar recursos de Azure sin costo alguno.</w:t>
       </w:r>
     </w:p>
     <w:p>
@@ -6129,6 +6109,7 @@
       <w:r>
         <w:rPr>
           <w:rFonts w:ascii="Century Gothic" w:hAnsi="Century Gothic"/>
+          <w:noProof/>
           <w:lang w:val="es-NI"/>
         </w:rPr>
         <w:drawing>
@@ -6326,7 +6307,6 @@
           <w:lang w:val="es-NI"/>
         </w:rPr>
       </w:pPr>
-      <w:proofErr w:type="spellStart"/>
       <w:r>
         <w:rPr>
           <w:rFonts w:ascii="Consolas" w:hAnsi="Consolas"/>
@@ -6335,9 +6315,8 @@
           <w:szCs w:val="21"/>
           <w:shd w:val="clear" w:color="auto" w:fill="F2F2F2"/>
         </w:rPr>
-        <w:t>exit</w:t>
-      </w:r>
-      <w:proofErr w:type="spellEnd"/>
+        <w:t xml:space="preserve">exit </w:t>
+      </w:r>
       <w:r>
         <w:rPr>
           <w:rFonts w:ascii="Consolas" w:hAnsi="Consolas"/>
@@ -6346,7 +6325,7 @@
           <w:szCs w:val="21"/>
           <w:shd w:val="clear" w:color="auto" w:fill="F2F2F2"/>
         </w:rPr>
-        <w:t xml:space="preserve"> </w:t>
+        <w:sym w:font="Wingdings" w:char="F0E0"/>
       </w:r>
       <w:r>
         <w:rPr>
@@ -6356,71 +6335,59 @@
           <w:szCs w:val="21"/>
           <w:shd w:val="clear" w:color="auto" w:fill="F2F2F2"/>
         </w:rPr>
-        <w:sym w:font="Wingdings" w:char="F0E0"/>
-      </w:r>
-      <w:r>
-        <w:rPr>
-          <w:rFonts w:ascii="Consolas" w:hAnsi="Consolas"/>
-          <w:color w:val="171717"/>
-          <w:sz w:val="21"/>
-          <w:szCs w:val="21"/>
-          <w:shd w:val="clear" w:color="auto" w:fill="F2F2F2"/>
-        </w:rPr>
-        <w:t xml:space="preserve"> me permite salir del modo </w:t>
-      </w:r>
-      <w:proofErr w:type="spellStart"/>
-      <w:r>
-        <w:rPr>
-          <w:rFonts w:ascii="Consolas" w:hAnsi="Consolas"/>
-          <w:color w:val="171717"/>
-          <w:sz w:val="21"/>
-          <w:szCs w:val="21"/>
-          <w:shd w:val="clear" w:color="auto" w:fill="F2F2F2"/>
-        </w:rPr>
-        <w:t>az</w:t>
-      </w:r>
-      <w:proofErr w:type="spellEnd"/>
-      <w:r>
-        <w:rPr>
-          <w:rFonts w:ascii="Consolas" w:hAnsi="Consolas"/>
-          <w:color w:val="171717"/>
-          <w:sz w:val="21"/>
-          <w:szCs w:val="21"/>
-          <w:shd w:val="clear" w:color="auto" w:fill="F2F2F2"/>
-        </w:rPr>
-        <w:t xml:space="preserve"> interactive</w:t>
-      </w:r>
-    </w:p>
-    <w:p>
-      <w:pPr>
-        <w:pStyle w:val="Sinespaciado"/>
-        <w:spacing w:line="276" w:lineRule="auto"/>
-        <w:jc w:val="both"/>
-        <w:rPr>
-          <w:rFonts w:ascii="Century Gothic" w:hAnsi="Century Gothic"/>
-          <w:lang w:val="es-NI"/>
-        </w:rPr>
-      </w:pPr>
-    </w:p>
-    <w:p>
-      <w:pPr>
-        <w:pStyle w:val="Sinespaciado"/>
-        <w:spacing w:line="276" w:lineRule="auto"/>
-        <w:jc w:val="both"/>
-        <w:rPr>
-          <w:rFonts w:ascii="Century Gothic" w:hAnsi="Century Gothic"/>
-          <w:b/>
-          <w:bCs/>
-          <w:lang w:val="es-NI"/>
-        </w:rPr>
-      </w:pPr>
-      <w:r>
-        <w:rPr>
-          <w:rFonts w:ascii="Century Gothic" w:hAnsi="Century Gothic"/>
-          <w:b/>
-          <w:bCs/>
-          <w:lang w:val="es-NI"/>
-        </w:rPr>
+        <w:t xml:space="preserve"> me permite salir del modo az interactive</w:t>
+      </w:r>
+    </w:p>
+    <w:p>
+      <w:pPr>
+        <w:pStyle w:val="Sinespaciado"/>
+        <w:spacing w:line="276" w:lineRule="auto"/>
+        <w:jc w:val="both"/>
+        <w:rPr>
+          <w:rFonts w:ascii="Century Gothic" w:hAnsi="Century Gothic"/>
+          <w:lang w:val="es-NI"/>
+        </w:rPr>
+      </w:pPr>
+    </w:p>
+    <w:p>
+      <w:pPr>
+        <w:rPr>
+          <w:rFonts w:ascii="Century Gothic" w:hAnsi="Century Gothic"/>
+          <w:b/>
+          <w:bCs/>
+          <w:lang w:val="es-NI"/>
+        </w:rPr>
+      </w:pPr>
+      <w:r>
+        <w:rPr>
+          <w:rFonts w:ascii="Century Gothic" w:hAnsi="Century Gothic"/>
+          <w:b/>
+          <w:bCs/>
+          <w:lang w:val="es-NI"/>
+        </w:rPr>
+        <w:br w:type="page"/>
+      </w:r>
+    </w:p>
+    <w:p>
+      <w:pPr>
+        <w:pStyle w:val="Sinespaciado"/>
+        <w:spacing w:line="276" w:lineRule="auto"/>
+        <w:jc w:val="both"/>
+        <w:rPr>
+          <w:rFonts w:ascii="Century Gothic" w:hAnsi="Century Gothic"/>
+          <w:b/>
+          <w:bCs/>
+          <w:lang w:val="es-NI"/>
+        </w:rPr>
+      </w:pPr>
+      <w:r>
+        <w:rPr>
+          <w:rFonts w:ascii="Century Gothic" w:hAnsi="Century Gothic"/>
+          <w:b/>
+          <w:bCs/>
+          <w:lang w:val="es-NI"/>
+        </w:rPr>
+        <w:lastRenderedPageBreak/>
         <w:t>Descripción de la infraestructura física de Azure</w:t>
       </w:r>
     </w:p>
@@ -6581,7 +6548,6 @@
           <w:lang w:val="es-NI"/>
         </w:rPr>
       </w:pPr>
-      <w:proofErr w:type="spellStart"/>
       <w:r>
         <w:rPr>
           <w:rFonts w:ascii="Century Gothic" w:hAnsi="Century Gothic"/>
@@ -6591,7 +6557,6 @@
         </w:rPr>
         <w:t>Regions</w:t>
       </w:r>
-      <w:proofErr w:type="spellEnd"/>
     </w:p>
     <w:p>
       <w:pPr>
@@ -6692,186 +6657,135 @@
           <w:color w:val="171717"/>
           <w:shd w:val="clear" w:color="auto" w:fill="EFD9FD"/>
         </w:rPr>
+        <w:t>Algunos servicios o características de las máquinas virtuales (VM) solo están disponibles en determinadas regiones. También hay algunos servicios globales de Azure que no requieren que seleccione una región concreta, como Azure Active Directory, Azure Traffic Manager o Azure DNS.</w:t>
+      </w:r>
+    </w:p>
+    <w:p>
+      <w:pPr>
+        <w:pStyle w:val="Sinespaciado"/>
+        <w:spacing w:line="276" w:lineRule="auto"/>
+        <w:jc w:val="both"/>
+        <w:rPr>
+          <w:rFonts w:ascii="Century Gothic" w:hAnsi="Century Gothic"/>
+          <w:lang w:val="es-NI"/>
+        </w:rPr>
+      </w:pPr>
+    </w:p>
+    <w:p>
+      <w:pPr>
+        <w:pStyle w:val="Sinespaciado"/>
+        <w:spacing w:line="276" w:lineRule="auto"/>
+        <w:jc w:val="both"/>
+        <w:rPr>
+          <w:rFonts w:ascii="Century Gothic" w:hAnsi="Century Gothic"/>
+          <w:lang w:val="es-NI"/>
+        </w:rPr>
+      </w:pPr>
+    </w:p>
+    <w:p>
+      <w:pPr>
+        <w:pStyle w:val="Sinespaciado"/>
+        <w:spacing w:line="276" w:lineRule="auto"/>
+        <w:jc w:val="both"/>
+        <w:rPr>
+          <w:rFonts w:ascii="Century Gothic" w:hAnsi="Century Gothic"/>
+          <w:b/>
+          <w:bCs/>
+          <w:lang w:val="es-NI"/>
+        </w:rPr>
+      </w:pPr>
+      <w:r>
+        <w:rPr>
+          <w:rFonts w:ascii="Century Gothic" w:hAnsi="Century Gothic"/>
+          <w:b/>
+          <w:bCs/>
+          <w:lang w:val="es-NI"/>
+        </w:rPr>
+        <w:t>Availability Zones</w:t>
+      </w:r>
+    </w:p>
+    <w:p>
+      <w:pPr>
+        <w:pStyle w:val="Sinespaciado"/>
+        <w:spacing w:line="276" w:lineRule="auto"/>
+        <w:jc w:val="both"/>
+        <w:rPr>
+          <w:rFonts w:ascii="Century Gothic" w:hAnsi="Century Gothic"/>
+          <w:lang w:val="es-NI"/>
+        </w:rPr>
+      </w:pPr>
+      <w:r>
+        <w:rPr>
+          <w:rFonts w:ascii="Century Gothic" w:hAnsi="Century Gothic"/>
+          <w:lang w:val="es-NI"/>
+        </w:rPr>
+        <w:t>Las zonas de disponibilidad son centros de datos separados físicamente dentro de una región de Azure</w:t>
+      </w:r>
+      <w:r>
+        <w:rPr>
+          <w:rFonts w:ascii="Century Gothic" w:hAnsi="Century Gothic"/>
+          <w:lang w:val="es-NI"/>
+        </w:rPr>
+        <w:t xml:space="preserve">. </w:t>
+      </w:r>
+    </w:p>
+    <w:p>
+      <w:pPr>
+        <w:pStyle w:val="Sinespaciado"/>
+        <w:spacing w:line="276" w:lineRule="auto"/>
+        <w:jc w:val="both"/>
+        <w:rPr>
+          <w:rFonts w:ascii="Century Gothic" w:hAnsi="Century Gothic"/>
+          <w:lang w:val="es-NI"/>
+        </w:rPr>
+      </w:pPr>
+    </w:p>
+    <w:p>
+      <w:pPr>
+        <w:pStyle w:val="Sinespaciado"/>
+        <w:spacing w:line="276" w:lineRule="auto"/>
+        <w:jc w:val="both"/>
+        <w:rPr>
+          <w:rFonts w:ascii="Century Gothic" w:hAnsi="Century Gothic"/>
+          <w:lang w:val="es-NI"/>
+        </w:rPr>
+      </w:pPr>
+      <w:r>
+        <w:rPr>
+          <w:rFonts w:ascii="Century Gothic" w:hAnsi="Century Gothic"/>
+          <w:lang w:val="es-NI"/>
+        </w:rPr>
+        <w:t>Una zona de disponibilidad se configura para constituir un límite de aislamiento. Si una zona deja de funcionar, la otra continúa trabajando</w:t>
+      </w:r>
+    </w:p>
+    <w:p>
+      <w:pPr>
+        <w:pStyle w:val="Sinespaciado"/>
+        <w:spacing w:line="276" w:lineRule="auto"/>
+        <w:jc w:val="both"/>
+        <w:rPr>
+          <w:rFonts w:ascii="Century Gothic" w:hAnsi="Century Gothic"/>
+          <w:lang w:val="es-NI"/>
+        </w:rPr>
+      </w:pPr>
+    </w:p>
+    <w:p>
+      <w:pPr>
+        <w:pStyle w:val="Sinespaciado"/>
+        <w:spacing w:line="276" w:lineRule="auto"/>
+        <w:jc w:val="both"/>
+        <w:rPr>
+          <w:rFonts w:ascii="Century Gothic" w:hAnsi="Century Gothic"/>
+          <w:lang w:val="es-NI"/>
+        </w:rPr>
+      </w:pPr>
+      <w:r>
+        <w:rPr>
+          <w:rFonts w:ascii="Century Gothic" w:hAnsi="Century Gothic"/>
+          <w:noProof/>
+          <w:lang w:val="es-NI"/>
+        </w:rPr>
         <w:lastRenderedPageBreak/>
-        <w:t>Algunos servicios o características de las máquinas virtuales (VM) solo están disponibles en determinadas regiones</w:t>
-      </w:r>
-      <w:r>
-        <w:rPr>
-          <w:rFonts w:ascii="Segoe UI" w:hAnsi="Segoe UI" w:cs="Segoe UI"/>
-          <w:color w:val="171717"/>
-          <w:shd w:val="clear" w:color="auto" w:fill="EFD9FD"/>
-        </w:rPr>
-        <w:t xml:space="preserve">. </w:t>
-      </w:r>
-      <w:r>
-        <w:rPr>
-          <w:rFonts w:ascii="Segoe UI" w:hAnsi="Segoe UI" w:cs="Segoe UI"/>
-          <w:color w:val="171717"/>
-          <w:shd w:val="clear" w:color="auto" w:fill="EFD9FD"/>
-        </w:rPr>
-        <w:t xml:space="preserve">También hay algunos servicios globales de Azure que no requieren que seleccione una región concreta, como Azure Active </w:t>
-      </w:r>
-      <w:proofErr w:type="spellStart"/>
-      <w:r>
-        <w:rPr>
-          <w:rFonts w:ascii="Segoe UI" w:hAnsi="Segoe UI" w:cs="Segoe UI"/>
-          <w:color w:val="171717"/>
-          <w:shd w:val="clear" w:color="auto" w:fill="EFD9FD"/>
-        </w:rPr>
-        <w:t>Directory</w:t>
-      </w:r>
-      <w:proofErr w:type="spellEnd"/>
-      <w:r>
-        <w:rPr>
-          <w:rFonts w:ascii="Segoe UI" w:hAnsi="Segoe UI" w:cs="Segoe UI"/>
-          <w:color w:val="171717"/>
-          <w:shd w:val="clear" w:color="auto" w:fill="EFD9FD"/>
-        </w:rPr>
-        <w:t xml:space="preserve">, Azure </w:t>
-      </w:r>
-      <w:proofErr w:type="spellStart"/>
-      <w:r>
-        <w:rPr>
-          <w:rFonts w:ascii="Segoe UI" w:hAnsi="Segoe UI" w:cs="Segoe UI"/>
-          <w:color w:val="171717"/>
-          <w:shd w:val="clear" w:color="auto" w:fill="EFD9FD"/>
-        </w:rPr>
-        <w:t>Traffic</w:t>
-      </w:r>
-      <w:proofErr w:type="spellEnd"/>
-      <w:r>
-        <w:rPr>
-          <w:rFonts w:ascii="Segoe UI" w:hAnsi="Segoe UI" w:cs="Segoe UI"/>
-          <w:color w:val="171717"/>
-          <w:shd w:val="clear" w:color="auto" w:fill="EFD9FD"/>
-        </w:rPr>
-        <w:t xml:space="preserve"> Manager o Azure DNS.</w:t>
-      </w:r>
-    </w:p>
-    <w:p>
-      <w:pPr>
-        <w:pStyle w:val="Sinespaciado"/>
-        <w:spacing w:line="276" w:lineRule="auto"/>
-        <w:jc w:val="both"/>
-        <w:rPr>
-          <w:rFonts w:ascii="Century Gothic" w:hAnsi="Century Gothic"/>
-          <w:lang w:val="es-NI"/>
-        </w:rPr>
-      </w:pPr>
-    </w:p>
-    <w:p>
-      <w:pPr>
-        <w:pStyle w:val="Sinespaciado"/>
-        <w:spacing w:line="276" w:lineRule="auto"/>
-        <w:jc w:val="both"/>
-        <w:rPr>
-          <w:rFonts w:ascii="Century Gothic" w:hAnsi="Century Gothic"/>
-          <w:lang w:val="es-NI"/>
-        </w:rPr>
-      </w:pPr>
-    </w:p>
-    <w:p>
-      <w:pPr>
-        <w:pStyle w:val="Sinespaciado"/>
-        <w:spacing w:line="276" w:lineRule="auto"/>
-        <w:jc w:val="both"/>
-        <w:rPr>
-          <w:rFonts w:ascii="Century Gothic" w:hAnsi="Century Gothic"/>
-          <w:b/>
-          <w:bCs/>
-          <w:lang w:val="es-NI"/>
-        </w:rPr>
-      </w:pPr>
-      <w:r>
-        <w:rPr>
-          <w:rFonts w:ascii="Century Gothic" w:hAnsi="Century Gothic"/>
-          <w:b/>
-          <w:bCs/>
-          <w:lang w:val="es-NI"/>
-        </w:rPr>
-        <w:t>Availability Zones</w:t>
-      </w:r>
-    </w:p>
-    <w:p>
-      <w:pPr>
-        <w:pStyle w:val="Sinespaciado"/>
-        <w:spacing w:line="276" w:lineRule="auto"/>
-        <w:jc w:val="both"/>
-        <w:rPr>
-          <w:rFonts w:ascii="Century Gothic" w:hAnsi="Century Gothic"/>
-          <w:lang w:val="es-NI"/>
-        </w:rPr>
-      </w:pPr>
-      <w:r>
-        <w:rPr>
-          <w:rFonts w:ascii="Century Gothic" w:hAnsi="Century Gothic"/>
-          <w:lang w:val="es-NI"/>
-        </w:rPr>
-        <w:t>Las zonas de disponibilidad son centros de datos separados físicamente dentro de una región de Azure</w:t>
-      </w:r>
-      <w:r>
-        <w:rPr>
-          <w:rFonts w:ascii="Century Gothic" w:hAnsi="Century Gothic"/>
-          <w:lang w:val="es-NI"/>
-        </w:rPr>
-        <w:t xml:space="preserve">. </w:t>
-      </w:r>
-    </w:p>
-    <w:p>
-      <w:pPr>
-        <w:pStyle w:val="Sinespaciado"/>
-        <w:spacing w:line="276" w:lineRule="auto"/>
-        <w:jc w:val="both"/>
-        <w:rPr>
-          <w:rFonts w:ascii="Century Gothic" w:hAnsi="Century Gothic"/>
-          <w:lang w:val="es-NI"/>
-        </w:rPr>
-      </w:pPr>
-    </w:p>
-    <w:p>
-      <w:pPr>
-        <w:pStyle w:val="Sinespaciado"/>
-        <w:spacing w:line="276" w:lineRule="auto"/>
-        <w:jc w:val="both"/>
-        <w:rPr>
-          <w:rFonts w:ascii="Century Gothic" w:hAnsi="Century Gothic"/>
-          <w:lang w:val="es-NI"/>
-        </w:rPr>
-      </w:pPr>
-      <w:r>
-        <w:rPr>
-          <w:rFonts w:ascii="Century Gothic" w:hAnsi="Century Gothic"/>
-          <w:lang w:val="es-NI"/>
-        </w:rPr>
-        <w:t>Una zona de disponibilidad se configura para constituir un límite de aislamiento. Si una zona deja de funcionar, la otra continúa trabajando</w:t>
-      </w:r>
-    </w:p>
-    <w:p>
-      <w:pPr>
-        <w:pStyle w:val="Sinespaciado"/>
-        <w:spacing w:line="276" w:lineRule="auto"/>
-        <w:jc w:val="both"/>
-        <w:rPr>
-          <w:rFonts w:ascii="Century Gothic" w:hAnsi="Century Gothic"/>
-          <w:lang w:val="es-NI"/>
-        </w:rPr>
-      </w:pPr>
-    </w:p>
-    <w:p>
-      <w:pPr>
-        <w:pStyle w:val="Sinespaciado"/>
-        <w:spacing w:line="276" w:lineRule="auto"/>
-        <w:jc w:val="both"/>
-        <w:rPr>
-          <w:rFonts w:ascii="Century Gothic" w:hAnsi="Century Gothic"/>
-          <w:lang w:val="es-NI"/>
-        </w:rPr>
-      </w:pPr>
-      <w:r>
-        <w:rPr>
-          <w:rFonts w:ascii="Century Gothic" w:hAnsi="Century Gothic"/>
-          <w:lang w:val="es-NI"/>
-        </w:rPr>
         <w:drawing>
           <wp:inline distT="0" distB="0" distL="0" distR="0" wp14:anchorId="280AD315" wp14:editId="42509503">
             <wp:extent cx="3116850" cy="3132091"/>
@@ -7103,7 +7017,6 @@
           <w:bCs/>
           <w:lang w:val="es-NI"/>
         </w:rPr>
-        <w:lastRenderedPageBreak/>
         <w:t>Uso de las zonas de disponibilidad en sus aplicaciones</w:t>
       </w:r>
     </w:p>
@@ -7179,23 +7092,7 @@
           <w:rFonts w:ascii="Century Gothic" w:hAnsi="Century Gothic"/>
           <w:lang w:val="es-NI"/>
         </w:rPr>
-        <w:t xml:space="preserve">Servicios de redundancia de zona: la plataforma se replica automáticamente entre zonas (por ejemplo, almacenamiento con redundancia de zona, SQL </w:t>
-      </w:r>
-      <w:proofErr w:type="spellStart"/>
-      <w:r>
-        <w:rPr>
-          <w:rFonts w:ascii="Century Gothic" w:hAnsi="Century Gothic"/>
-          <w:lang w:val="es-NI"/>
-        </w:rPr>
-        <w:t>Database</w:t>
-      </w:r>
-      <w:proofErr w:type="spellEnd"/>
-      <w:r>
-        <w:rPr>
-          <w:rFonts w:ascii="Century Gothic" w:hAnsi="Century Gothic"/>
-          <w:lang w:val="es-NI"/>
-        </w:rPr>
-        <w:t>).</w:t>
+        <w:t>Servicios de redundancia de zona: la plataforma se replica automáticamente entre zonas (por ejemplo, almacenamiento con redundancia de zona, SQL Database).</w:t>
       </w:r>
     </w:p>
     <w:p>
@@ -7243,13 +7140,27 @@
           <w:lang w:val="es-NI"/>
         </w:rPr>
       </w:pPr>
-      <w:r>
-        <w:rPr>
-          <w:rFonts w:ascii="Century Gothic" w:hAnsi="Century Gothic"/>
-          <w:b/>
-          <w:bCs/>
-          <w:lang w:val="es-NI"/>
-        </w:rPr>
+    </w:p>
+    <w:p>
+      <w:pPr>
+        <w:pStyle w:val="Sinespaciado"/>
+        <w:spacing w:line="276" w:lineRule="auto"/>
+        <w:jc w:val="both"/>
+        <w:rPr>
+          <w:rFonts w:ascii="Century Gothic" w:hAnsi="Century Gothic"/>
+          <w:b/>
+          <w:bCs/>
+          <w:lang w:val="es-NI"/>
+        </w:rPr>
+      </w:pPr>
+      <w:r>
+        <w:rPr>
+          <w:rFonts w:ascii="Century Gothic" w:hAnsi="Century Gothic"/>
+          <w:b/>
+          <w:bCs/>
+          <w:lang w:val="es-NI"/>
+        </w:rPr>
+        <w:lastRenderedPageBreak/>
         <w:t>Pares de región</w:t>
       </w:r>
     </w:p>
@@ -7466,7 +7377,6 @@
           <w:bCs/>
           <w:lang w:val="es-NI"/>
         </w:rPr>
-        <w:lastRenderedPageBreak/>
         <w:t>Ventajas adicionales de los pares de región:</w:t>
       </w:r>
     </w:p>
@@ -7572,6 +7482,7 @@
           <w:szCs w:val="27"/>
           <w:lang w:val="es-NI" w:eastAsia="es-NI"/>
         </w:rPr>
+        <w:lastRenderedPageBreak/>
         <w:t>Regiones soberanas</w:t>
       </w:r>
     </w:p>
@@ -7658,42 +7569,17 @@
           <w:rFonts w:ascii="Century Gothic" w:hAnsi="Century Gothic"/>
           <w:lang w:val="en-US"/>
         </w:rPr>
-        <w:t>US DoD (</w:t>
-      </w:r>
-      <w:proofErr w:type="spellStart"/>
-      <w:r>
+        <w:t>US DoD (centro), US Gov Virginia, US Gov Iowa y más</w:t>
+      </w:r>
+    </w:p>
+    <w:p>
+      <w:pPr>
+        <w:pStyle w:val="Sinespaciado"/>
+        <w:spacing w:line="276" w:lineRule="auto"/>
+        <w:jc w:val="both"/>
         <w:rPr>
           <w:rFonts w:ascii="Century Gothic" w:hAnsi="Century Gothic"/>
           <w:lang w:val="en-US"/>
-        </w:rPr>
-        <w:t>centro</w:t>
-      </w:r>
-      <w:proofErr w:type="spellEnd"/>
-      <w:r>
-        <w:rPr>
-          <w:rFonts w:ascii="Century Gothic" w:hAnsi="Century Gothic"/>
-          <w:lang w:val="en-US"/>
-        </w:rPr>
-        <w:t xml:space="preserve">), US Gov Virginia, US Gov Iowa y </w:t>
-      </w:r>
-      <w:proofErr w:type="spellStart"/>
-      <w:r>
-        <w:rPr>
-          <w:rFonts w:ascii="Century Gothic" w:hAnsi="Century Gothic"/>
-          <w:lang w:val="en-US"/>
-        </w:rPr>
-        <w:t>más</w:t>
-      </w:r>
-      <w:proofErr w:type="spellEnd"/>
-    </w:p>
-    <w:p>
-      <w:pPr>
-        <w:pStyle w:val="Sinespaciado"/>
-        <w:spacing w:line="276" w:lineRule="auto"/>
-        <w:jc w:val="both"/>
-        <w:rPr>
-          <w:rFonts w:ascii="Century Gothic" w:hAnsi="Century Gothic"/>
-          <w:lang w:val="es-NI"/>
         </w:rPr>
       </w:pPr>
     </w:p>
@@ -7718,6 +7604,1168 @@
         </w:rPr>
         <w:t>Este de China, Norte de China y más</w:t>
       </w:r>
+    </w:p>
+    <w:p>
+      <w:pPr>
+        <w:rPr>
+          <w:rFonts w:ascii="Century Gothic" w:hAnsi="Century Gothic"/>
+          <w:lang w:val="es-NI"/>
+        </w:rPr>
+      </w:pPr>
+      <w:r>
+        <w:rPr>
+          <w:rFonts w:ascii="Century Gothic" w:hAnsi="Century Gothic"/>
+          <w:lang w:val="es-NI"/>
+        </w:rPr>
+        <w:br w:type="page"/>
+      </w:r>
+    </w:p>
+    <w:p>
+      <w:pPr>
+        <w:pStyle w:val="Sinespaciado"/>
+        <w:spacing w:line="276" w:lineRule="auto"/>
+        <w:jc w:val="both"/>
+        <w:rPr>
+          <w:rFonts w:ascii="Century Gothic" w:hAnsi="Century Gothic"/>
+          <w:b/>
+          <w:bCs/>
+          <w:lang w:val="es-NI"/>
+        </w:rPr>
+      </w:pPr>
+      <w:r>
+        <w:rPr>
+          <w:rFonts w:ascii="Century Gothic" w:hAnsi="Century Gothic"/>
+          <w:b/>
+          <w:bCs/>
+          <w:lang w:val="es-NI"/>
+        </w:rPr>
+        <w:lastRenderedPageBreak/>
+        <w:t>Descripción de la infraestructura de administración de Azure</w:t>
+      </w:r>
+    </w:p>
+    <w:p>
+      <w:pPr>
+        <w:pStyle w:val="Sinespaciado"/>
+        <w:spacing w:line="276" w:lineRule="auto"/>
+        <w:jc w:val="both"/>
+        <w:rPr>
+          <w:rFonts w:ascii="Century Gothic" w:hAnsi="Century Gothic"/>
+          <w:lang w:val="es-NI"/>
+        </w:rPr>
+      </w:pPr>
+    </w:p>
+    <w:p>
+      <w:pPr>
+        <w:pStyle w:val="Sinespaciado"/>
+        <w:spacing w:line="276" w:lineRule="auto"/>
+        <w:jc w:val="both"/>
+        <w:rPr>
+          <w:rFonts w:ascii="Century Gothic" w:hAnsi="Century Gothic"/>
+        </w:rPr>
+      </w:pPr>
+      <w:r>
+        <w:rPr>
+          <w:rFonts w:ascii="Century Gothic" w:hAnsi="Century Gothic"/>
+        </w:rPr>
+        <w:t>La infraestructura de administración incluye recursos de Azure y grupos de recursos, suscripciones y cuentas</w:t>
+      </w:r>
+      <w:r>
+        <w:rPr>
+          <w:rFonts w:ascii="Century Gothic" w:hAnsi="Century Gothic"/>
+        </w:rPr>
+        <w:t>.</w:t>
+      </w:r>
+    </w:p>
+    <w:p>
+      <w:pPr>
+        <w:pStyle w:val="Sinespaciado"/>
+        <w:spacing w:line="276" w:lineRule="auto"/>
+        <w:jc w:val="both"/>
+        <w:rPr>
+          <w:rFonts w:ascii="Century Gothic" w:hAnsi="Century Gothic"/>
+        </w:rPr>
+      </w:pPr>
+    </w:p>
+    <w:p>
+      <w:pPr>
+        <w:pStyle w:val="Sinespaciado"/>
+        <w:spacing w:line="276" w:lineRule="auto"/>
+        <w:jc w:val="both"/>
+        <w:rPr>
+          <w:rFonts w:ascii="Century Gothic" w:hAnsi="Century Gothic"/>
+          <w:b/>
+          <w:bCs/>
+          <w:lang w:val="es-NI"/>
+        </w:rPr>
+      </w:pPr>
+      <w:r>
+        <w:rPr>
+          <w:rFonts w:ascii="Century Gothic" w:hAnsi="Century Gothic"/>
+          <w:b/>
+          <w:bCs/>
+          <w:lang w:val="es-NI"/>
+        </w:rPr>
+        <w:t>Recursos y grupos de recursos de Azure</w:t>
+      </w:r>
+    </w:p>
+    <w:p>
+      <w:pPr>
+        <w:pStyle w:val="Sinespaciado"/>
+        <w:spacing w:line="276" w:lineRule="auto"/>
+        <w:jc w:val="both"/>
+        <w:rPr>
+          <w:rFonts w:ascii="Century Gothic" w:hAnsi="Century Gothic"/>
+          <w:lang w:val="es-NI"/>
+        </w:rPr>
+      </w:pPr>
+      <w:r>
+        <w:rPr>
+          <w:rFonts w:ascii="Century Gothic" w:hAnsi="Century Gothic"/>
+          <w:lang w:val="es-NI"/>
+        </w:rPr>
+        <w:t>Un recurso es el bloque de creación básico de Azure. Todo lo que cree, aprovisione, implemente, etc., es un recurso. Máquinas virtuales (VM), redes virtuales, bases de datos, servicios cognitivos, etc., se consideran recursos dentro de Azure.</w:t>
+      </w:r>
+    </w:p>
+    <w:p>
+      <w:pPr>
+        <w:pStyle w:val="Sinespaciado"/>
+        <w:spacing w:line="276" w:lineRule="auto"/>
+        <w:jc w:val="both"/>
+        <w:rPr>
+          <w:rFonts w:ascii="Century Gothic" w:hAnsi="Century Gothic"/>
+          <w:lang w:val="es-NI"/>
+        </w:rPr>
+      </w:pPr>
+    </w:p>
+    <w:p>
+      <w:pPr>
+        <w:pStyle w:val="Sinespaciado"/>
+        <w:spacing w:line="276" w:lineRule="auto"/>
+        <w:jc w:val="both"/>
+        <w:rPr>
+          <w:rFonts w:ascii="Century Gothic" w:hAnsi="Century Gothic"/>
+          <w:lang w:val="es-NI"/>
+        </w:rPr>
+      </w:pPr>
+      <w:r>
+        <w:rPr>
+          <w:rFonts w:ascii="Century Gothic" w:hAnsi="Century Gothic"/>
+          <w:lang w:val="es-NI"/>
+        </w:rPr>
+        <w:drawing>
+          <wp:inline distT="0" distB="0" distL="0" distR="0" wp14:anchorId="13688F24" wp14:editId="2D480290">
+            <wp:extent cx="3955123" cy="1828958"/>
+            <wp:effectExtent l="0" t="0" r="7620" b="0"/>
+            <wp:docPr id="16" name="Imagen 16"/>
+            <wp:cNvGraphicFramePr>
+              <a:graphicFrameLocks xmlns:a="http://schemas.openxmlformats.org/drawingml/2006/main" noChangeAspect="1"/>
+            </wp:cNvGraphicFramePr>
+            <a:graphic xmlns:a="http://schemas.openxmlformats.org/drawingml/2006/main">
+              <a:graphicData uri="http://schemas.openxmlformats.org/drawingml/2006/picture">
+                <pic:pic xmlns:pic="http://schemas.openxmlformats.org/drawingml/2006/picture">
+                  <pic:nvPicPr>
+                    <pic:cNvPr id="1" name=""/>
+                    <pic:cNvPicPr/>
+                  </pic:nvPicPr>
+                  <pic:blipFill>
+                    <a:blip r:embed="rId22"/>
+                    <a:stretch>
+                      <a:fillRect/>
+                    </a:stretch>
+                  </pic:blipFill>
+                  <pic:spPr>
+                    <a:xfrm>
+                      <a:off x="0" y="0"/>
+                      <a:ext cx="3955123" cy="1828958"/>
+                    </a:xfrm>
+                    <a:prstGeom prst="rect">
+                      <a:avLst/>
+                    </a:prstGeom>
+                  </pic:spPr>
+                </pic:pic>
+              </a:graphicData>
+            </a:graphic>
+          </wp:inline>
+        </w:drawing>
+      </w:r>
+    </w:p>
+    <w:p>
+      <w:pPr>
+        <w:pStyle w:val="Sinespaciado"/>
+        <w:spacing w:line="276" w:lineRule="auto"/>
+        <w:jc w:val="both"/>
+        <w:rPr>
+          <w:rFonts w:ascii="Century Gothic" w:hAnsi="Century Gothic"/>
+          <w:lang w:val="es-NI"/>
+        </w:rPr>
+      </w:pPr>
+    </w:p>
+    <w:p>
+      <w:pPr>
+        <w:pStyle w:val="Sinespaciado"/>
+        <w:spacing w:line="276" w:lineRule="auto"/>
+        <w:jc w:val="both"/>
+        <w:rPr>
+          <w:rFonts w:ascii="Century Gothic" w:hAnsi="Century Gothic"/>
+        </w:rPr>
+      </w:pPr>
+      <w:r>
+        <w:rPr>
+          <w:rFonts w:ascii="Century Gothic" w:hAnsi="Century Gothic"/>
+        </w:rPr>
+        <w:t>Los grupos de recursos son simplemente agrupaciones de recursos</w:t>
+      </w:r>
+      <w:r>
+        <w:rPr>
+          <w:rFonts w:ascii="Century Gothic" w:hAnsi="Century Gothic"/>
+        </w:rPr>
+        <w:t xml:space="preserve">, </w:t>
+      </w:r>
+      <w:r>
+        <w:rPr>
+          <w:rFonts w:ascii="Century Gothic" w:hAnsi="Century Gothic"/>
+        </w:rPr>
+        <w:t>un único recurso solo puede estar en un grupo de recursos a la vez</w:t>
+      </w:r>
+      <w:r>
+        <w:rPr>
+          <w:rFonts w:ascii="Century Gothic" w:hAnsi="Century Gothic"/>
+        </w:rPr>
+        <w:t xml:space="preserve">, </w:t>
+      </w:r>
+      <w:r>
+        <w:rPr>
+          <w:rFonts w:ascii="Century Gothic" w:hAnsi="Century Gothic"/>
+        </w:rPr>
+        <w:t>los grupos de recursos no se pueden anidar</w:t>
+      </w:r>
+      <w:r>
+        <w:rPr>
+          <w:rFonts w:ascii="Century Gothic" w:hAnsi="Century Gothic"/>
+        </w:rPr>
+        <w:t>.</w:t>
+      </w:r>
+    </w:p>
+    <w:p>
+      <w:pPr>
+        <w:pStyle w:val="Sinespaciado"/>
+        <w:spacing w:line="276" w:lineRule="auto"/>
+        <w:jc w:val="both"/>
+        <w:rPr>
+          <w:rFonts w:ascii="Century Gothic" w:hAnsi="Century Gothic"/>
+        </w:rPr>
+      </w:pPr>
+    </w:p>
+    <w:p>
+      <w:pPr>
+        <w:pStyle w:val="Sinespaciado"/>
+        <w:spacing w:line="276" w:lineRule="auto"/>
+        <w:jc w:val="both"/>
+        <w:rPr>
+          <w:rFonts w:ascii="Century Gothic" w:hAnsi="Century Gothic"/>
+        </w:rPr>
+      </w:pPr>
+      <w:r>
+        <w:rPr>
+          <w:rFonts w:ascii="Century Gothic" w:hAnsi="Century Gothic"/>
+        </w:rPr>
+        <w:t>No hay reglas rígidas sobre cómo se usan los grupos de recursos, por lo que debe tener en cuenta cómo configurarlos para maximizar su utilidad.</w:t>
+      </w:r>
+    </w:p>
+    <w:p>
+      <w:pPr>
+        <w:pStyle w:val="Sinespaciado"/>
+        <w:spacing w:line="276" w:lineRule="auto"/>
+        <w:jc w:val="both"/>
+        <w:rPr>
+          <w:rFonts w:ascii="Century Gothic" w:hAnsi="Century Gothic"/>
+        </w:rPr>
+      </w:pPr>
+    </w:p>
+    <w:p>
+      <w:pPr>
+        <w:pStyle w:val="Sinespaciado"/>
+        <w:spacing w:line="276" w:lineRule="auto"/>
+        <w:jc w:val="both"/>
+        <w:rPr>
+          <w:rFonts w:ascii="Century Gothic" w:hAnsi="Century Gothic"/>
+          <w:b/>
+          <w:bCs/>
+          <w:lang w:val="es-NI"/>
+        </w:rPr>
+      </w:pPr>
+      <w:r>
+        <w:rPr>
+          <w:rFonts w:ascii="Century Gothic" w:hAnsi="Century Gothic"/>
+          <w:b/>
+          <w:bCs/>
+          <w:lang w:val="es-NI"/>
+        </w:rPr>
+        <w:t>Suscripciones de Azure</w:t>
+      </w:r>
+    </w:p>
+    <w:p>
+      <w:pPr>
+        <w:pStyle w:val="Sinespaciado"/>
+        <w:spacing w:line="276" w:lineRule="auto"/>
+        <w:jc w:val="both"/>
+        <w:rPr>
+          <w:rFonts w:ascii="Century Gothic" w:hAnsi="Century Gothic"/>
+        </w:rPr>
+      </w:pPr>
+      <w:r>
+        <w:rPr>
+          <w:rFonts w:ascii="Century Gothic" w:hAnsi="Century Gothic"/>
+        </w:rPr>
+        <w:t>L</w:t>
+      </w:r>
+      <w:r>
+        <w:rPr>
+          <w:rFonts w:ascii="Century Gothic" w:hAnsi="Century Gothic"/>
+        </w:rPr>
+        <w:t>as suscripciones son una unidad de administración, facturación y escala</w:t>
+      </w:r>
+      <w:r>
+        <w:rPr>
+          <w:rFonts w:ascii="Century Gothic" w:hAnsi="Century Gothic"/>
+        </w:rPr>
+        <w:t xml:space="preserve">, </w:t>
+      </w:r>
+      <w:r>
+        <w:rPr>
+          <w:rFonts w:ascii="Century Gothic" w:hAnsi="Century Gothic"/>
+        </w:rPr>
+        <w:t>las suscripciones permiten organizar lógicamente los grupos de recursos y facilitar la facturación.</w:t>
+      </w:r>
+    </w:p>
+    <w:p>
+      <w:pPr>
+        <w:pStyle w:val="Sinespaciado"/>
+        <w:spacing w:line="276" w:lineRule="auto"/>
+        <w:jc w:val="both"/>
+        <w:rPr>
+          <w:rFonts w:ascii="Century Gothic" w:hAnsi="Century Gothic"/>
+        </w:rPr>
+      </w:pPr>
+    </w:p>
+    <w:p>
+      <w:pPr>
+        <w:pStyle w:val="Sinespaciado"/>
+        <w:spacing w:line="276" w:lineRule="auto"/>
+        <w:jc w:val="both"/>
+        <w:rPr>
+          <w:rFonts w:ascii="Century Gothic" w:hAnsi="Century Gothic"/>
+        </w:rPr>
+      </w:pPr>
+      <w:r>
+        <w:rPr>
+          <w:rFonts w:ascii="Century Gothic" w:hAnsi="Century Gothic"/>
+        </w:rPr>
+        <w:drawing>
+          <wp:inline distT="0" distB="0" distL="0" distR="0" wp14:anchorId="4BA50F35" wp14:editId="16454630">
+            <wp:extent cx="5037257" cy="2103302"/>
+            <wp:effectExtent l="0" t="0" r="0" b="0"/>
+            <wp:docPr id="17" name="Imagen 17"/>
+            <wp:cNvGraphicFramePr>
+              <a:graphicFrameLocks xmlns:a="http://schemas.openxmlformats.org/drawingml/2006/main" noChangeAspect="1"/>
+            </wp:cNvGraphicFramePr>
+            <a:graphic xmlns:a="http://schemas.openxmlformats.org/drawingml/2006/main">
+              <a:graphicData uri="http://schemas.openxmlformats.org/drawingml/2006/picture">
+                <pic:pic xmlns:pic="http://schemas.openxmlformats.org/drawingml/2006/picture">
+                  <pic:nvPicPr>
+                    <pic:cNvPr id="1" name=""/>
+                    <pic:cNvPicPr/>
+                  </pic:nvPicPr>
+                  <pic:blipFill>
+                    <a:blip r:embed="rId23"/>
+                    <a:stretch>
+                      <a:fillRect/>
+                    </a:stretch>
+                  </pic:blipFill>
+                  <pic:spPr>
+                    <a:xfrm>
+                      <a:off x="0" y="0"/>
+                      <a:ext cx="5037257" cy="2103302"/>
+                    </a:xfrm>
+                    <a:prstGeom prst="rect">
+                      <a:avLst/>
+                    </a:prstGeom>
+                  </pic:spPr>
+                </pic:pic>
+              </a:graphicData>
+            </a:graphic>
+          </wp:inline>
+        </w:drawing>
+      </w:r>
+    </w:p>
+    <w:p>
+      <w:pPr>
+        <w:pStyle w:val="Sinespaciado"/>
+        <w:spacing w:line="276" w:lineRule="auto"/>
+        <w:jc w:val="both"/>
+        <w:rPr>
+          <w:rFonts w:ascii="Century Gothic" w:hAnsi="Century Gothic"/>
+        </w:rPr>
+      </w:pPr>
+    </w:p>
+    <w:p>
+      <w:pPr>
+        <w:pStyle w:val="Sinespaciado"/>
+        <w:spacing w:line="276" w:lineRule="auto"/>
+        <w:jc w:val="both"/>
+        <w:rPr>
+          <w:rFonts w:ascii="Century Gothic" w:hAnsi="Century Gothic"/>
+        </w:rPr>
+      </w:pPr>
+      <w:r>
+        <w:rPr>
+          <w:rFonts w:ascii="Century Gothic" w:hAnsi="Century Gothic"/>
+        </w:rPr>
+        <w:lastRenderedPageBreak/>
+        <w:t>Una cuenta puede tener varias suscripciones, pero solo es obligatorio tener una</w:t>
+      </w:r>
+      <w:r>
+        <w:rPr>
+          <w:rFonts w:ascii="Century Gothic" w:hAnsi="Century Gothic"/>
+        </w:rPr>
+        <w:t>.</w:t>
+      </w:r>
+    </w:p>
+    <w:p>
+      <w:pPr>
+        <w:pStyle w:val="Sinespaciado"/>
+        <w:spacing w:line="276" w:lineRule="auto"/>
+        <w:jc w:val="both"/>
+        <w:rPr>
+          <w:rFonts w:ascii="Century Gothic" w:hAnsi="Century Gothic"/>
+        </w:rPr>
+      </w:pPr>
+    </w:p>
+    <w:p>
+      <w:pPr>
+        <w:pStyle w:val="Sinespaciado"/>
+        <w:spacing w:line="276" w:lineRule="auto"/>
+        <w:jc w:val="both"/>
+        <w:rPr>
+          <w:rFonts w:ascii="Century Gothic" w:hAnsi="Century Gothic"/>
+          <w:lang w:val="es-NI"/>
+        </w:rPr>
+      </w:pPr>
+      <w:r>
+        <w:rPr>
+          <w:rFonts w:ascii="Century Gothic" w:hAnsi="Century Gothic"/>
+          <w:lang w:val="es-NI"/>
+        </w:rPr>
+        <w:t>Hay dos tipos de límites de suscripción que puede utilizar:</w:t>
+      </w:r>
+    </w:p>
+    <w:p>
+      <w:pPr>
+        <w:pStyle w:val="Sinespaciado"/>
+        <w:numPr>
+          <w:ilvl w:val="0"/>
+          <w:numId w:val="23"/>
+        </w:numPr>
+        <w:spacing w:line="276" w:lineRule="auto"/>
+        <w:jc w:val="both"/>
+        <w:rPr>
+          <w:rFonts w:ascii="Century Gothic" w:hAnsi="Century Gothic"/>
+          <w:lang w:val="es-NI"/>
+        </w:rPr>
+      </w:pPr>
+      <w:r>
+        <w:rPr>
+          <w:rFonts w:ascii="Century Gothic" w:hAnsi="Century Gothic"/>
+          <w:b/>
+          <w:bCs/>
+          <w:lang w:val="es-NI"/>
+        </w:rPr>
+        <w:t>Límite de facturación</w:t>
+      </w:r>
+      <w:r>
+        <w:rPr>
+          <w:rFonts w:ascii="Century Gothic" w:hAnsi="Century Gothic"/>
+          <w:lang w:val="es-NI"/>
+        </w:rPr>
+        <w:t>: Este tipo de suscripción determina cómo se factura una cuenta de Azure por el uso de Azure. Puede crear varias suscripciones para diferentes tipos de requisitos de facturación. Azure genera facturas e informes de facturación independientes para cada suscripción, de modo que pueda organizar y administrar los costos.</w:t>
+      </w:r>
+    </w:p>
+    <w:p>
+      <w:pPr>
+        <w:pStyle w:val="Sinespaciado"/>
+        <w:numPr>
+          <w:ilvl w:val="0"/>
+          <w:numId w:val="23"/>
+        </w:numPr>
+        <w:spacing w:line="276" w:lineRule="auto"/>
+        <w:jc w:val="both"/>
+        <w:rPr>
+          <w:rFonts w:ascii="Century Gothic" w:hAnsi="Century Gothic"/>
+          <w:lang w:val="es-NI"/>
+        </w:rPr>
+      </w:pPr>
+      <w:r>
+        <w:rPr>
+          <w:rFonts w:ascii="Century Gothic" w:hAnsi="Century Gothic"/>
+          <w:b/>
+          <w:bCs/>
+          <w:lang w:val="es-NI"/>
+        </w:rPr>
+        <w:t>Límite de control de acceso</w:t>
+      </w:r>
+      <w:r>
+        <w:rPr>
+          <w:rFonts w:ascii="Century Gothic" w:hAnsi="Century Gothic"/>
+          <w:lang w:val="es-NI"/>
+        </w:rPr>
+        <w:t>: Azure aplica las directivas de administración de acceso en el nivel de suscripción, por lo que puede crear suscripciones independientes para reflejar distintas estructuras organizativas. Por ejemplo, dentro de una empresa hay diferentes departamentos a los que se pueden aplicar directivas de suscripción de Azure distintas. Este modelo de facturación le permite administrar y controlar el acceso a los recursos que los usuarios aprovisionan con suscripciones específicas.</w:t>
+      </w:r>
+    </w:p>
+    <w:p>
+      <w:pPr>
+        <w:pStyle w:val="Sinespaciado"/>
+        <w:spacing w:line="276" w:lineRule="auto"/>
+        <w:ind w:left="720"/>
+        <w:jc w:val="both"/>
+        <w:rPr>
+          <w:rFonts w:ascii="Century Gothic" w:hAnsi="Century Gothic"/>
+          <w:lang w:val="es-NI"/>
+        </w:rPr>
+      </w:pPr>
+    </w:p>
+    <w:p>
+      <w:pPr>
+        <w:pStyle w:val="Sinespaciado"/>
+        <w:spacing w:line="276" w:lineRule="auto"/>
+        <w:jc w:val="both"/>
+        <w:rPr>
+          <w:rFonts w:ascii="Century Gothic" w:hAnsi="Century Gothic"/>
+          <w:b/>
+          <w:bCs/>
+          <w:lang w:val="es-NI"/>
+        </w:rPr>
+      </w:pPr>
+      <w:r>
+        <w:rPr>
+          <w:rFonts w:ascii="Century Gothic" w:hAnsi="Century Gothic"/>
+          <w:b/>
+          <w:bCs/>
+          <w:lang w:val="es-NI"/>
+        </w:rPr>
+        <w:t>Creación de una suscripción de Azure adicional</w:t>
+      </w:r>
+    </w:p>
+    <w:p>
+      <w:pPr>
+        <w:pStyle w:val="Sinespaciado"/>
+        <w:spacing w:line="276" w:lineRule="auto"/>
+        <w:jc w:val="both"/>
+        <w:rPr>
+          <w:rFonts w:ascii="Century Gothic" w:hAnsi="Century Gothic"/>
+          <w:lang w:val="es-NI"/>
+        </w:rPr>
+      </w:pPr>
+    </w:p>
+    <w:p>
+      <w:pPr>
+        <w:pStyle w:val="Sinespaciado"/>
+        <w:numPr>
+          <w:ilvl w:val="0"/>
+          <w:numId w:val="24"/>
+        </w:numPr>
+        <w:spacing w:line="276" w:lineRule="auto"/>
+        <w:jc w:val="both"/>
+        <w:rPr>
+          <w:rFonts w:ascii="Century Gothic" w:hAnsi="Century Gothic"/>
+          <w:lang w:val="es-NI"/>
+        </w:rPr>
+      </w:pPr>
+      <w:r>
+        <w:rPr>
+          <w:rFonts w:ascii="Century Gothic" w:hAnsi="Century Gothic"/>
+          <w:b/>
+          <w:bCs/>
+          <w:lang w:val="es-NI"/>
+        </w:rPr>
+        <w:t>Entornos</w:t>
+      </w:r>
+      <w:r>
+        <w:rPr>
+          <w:rFonts w:ascii="Century Gothic" w:hAnsi="Century Gothic"/>
+          <w:lang w:val="es-NI"/>
+        </w:rPr>
+        <w:t>: puede optar por crear suscripciones con el fin de configurar entornos independientes para el desarrollo y las pruebas, para seguridad o para aislar los datos por motivos de cumplimiento. Este diseño es especialmente útil porque el control de acceso a los recursos se produce en el nivel de suscripción.</w:t>
+      </w:r>
+    </w:p>
+    <w:p>
+      <w:pPr>
+        <w:pStyle w:val="Sinespaciado"/>
+        <w:numPr>
+          <w:ilvl w:val="0"/>
+          <w:numId w:val="24"/>
+        </w:numPr>
+        <w:spacing w:line="276" w:lineRule="auto"/>
+        <w:jc w:val="both"/>
+        <w:rPr>
+          <w:rFonts w:ascii="Century Gothic" w:hAnsi="Century Gothic"/>
+          <w:lang w:val="es-NI"/>
+        </w:rPr>
+      </w:pPr>
+      <w:r>
+        <w:rPr>
+          <w:rFonts w:ascii="Century Gothic" w:hAnsi="Century Gothic"/>
+          <w:b/>
+          <w:bCs/>
+          <w:lang w:val="es-NI"/>
+        </w:rPr>
+        <w:t>Estructuras organizativas</w:t>
+      </w:r>
+      <w:r>
+        <w:rPr>
+          <w:rFonts w:ascii="Century Gothic" w:hAnsi="Century Gothic"/>
+          <w:lang w:val="es-NI"/>
+        </w:rPr>
+        <w:t>: puede crear suscripciones para reflejar las distintas estructuras organizativas. Por ejemplo, podría limitar un equipo a recursos de bajo costo, al tiempo que permite que el departamento de TI tenga un alcance completo. Este diseño permite administrar y controlar el acceso a los recursos que los usuarios aprovisionan en cada suscripción.</w:t>
+      </w:r>
+    </w:p>
+    <w:p>
+      <w:pPr>
+        <w:pStyle w:val="Sinespaciado"/>
+        <w:numPr>
+          <w:ilvl w:val="0"/>
+          <w:numId w:val="24"/>
+        </w:numPr>
+        <w:spacing w:line="276" w:lineRule="auto"/>
+        <w:jc w:val="both"/>
+        <w:rPr>
+          <w:rFonts w:ascii="Century Gothic" w:hAnsi="Century Gothic"/>
+          <w:lang w:val="es-NI"/>
+        </w:rPr>
+      </w:pPr>
+      <w:r>
+        <w:rPr>
+          <w:rFonts w:ascii="Century Gothic" w:hAnsi="Century Gothic"/>
+          <w:b/>
+          <w:bCs/>
+          <w:lang w:val="es-NI"/>
+        </w:rPr>
+        <w:t>Facturación</w:t>
+      </w:r>
+      <w:r>
+        <w:rPr>
+          <w:rFonts w:ascii="Century Gothic" w:hAnsi="Century Gothic"/>
+          <w:lang w:val="es-NI"/>
+        </w:rPr>
+        <w:t>: puede crear suscripciones adicionales con fines de facturación. Dado que los costos se agregan primero en el nivel de suscripción, es posible que quiera crear suscripciones para administrar y realizar un seguimiento de los costos en función de sus necesidades. Por ejemplo, puede que quiera crear una suscripción para las cargas de trabajo de producción, y otra suscripción para las cargas de trabajo de desarrollo y pruebas.</w:t>
+      </w:r>
+    </w:p>
+    <w:p>
+      <w:pPr>
+        <w:pStyle w:val="Sinespaciado"/>
+        <w:spacing w:line="276" w:lineRule="auto"/>
+        <w:jc w:val="both"/>
+        <w:rPr>
+          <w:rFonts w:ascii="Century Gothic" w:hAnsi="Century Gothic"/>
+          <w:lang w:val="es-NI"/>
+        </w:rPr>
+      </w:pPr>
+    </w:p>
+    <w:p>
+      <w:pPr>
+        <w:pStyle w:val="Sinespaciado"/>
+        <w:spacing w:line="276" w:lineRule="auto"/>
+        <w:jc w:val="both"/>
+        <w:rPr>
+          <w:rFonts w:ascii="Century Gothic" w:hAnsi="Century Gothic"/>
+          <w:b/>
+          <w:bCs/>
+          <w:lang w:val="es-NI"/>
+        </w:rPr>
+      </w:pPr>
+    </w:p>
+    <w:p>
+      <w:pPr>
+        <w:pStyle w:val="Sinespaciado"/>
+        <w:spacing w:line="276" w:lineRule="auto"/>
+        <w:jc w:val="both"/>
+        <w:rPr>
+          <w:rFonts w:ascii="Century Gothic" w:hAnsi="Century Gothic"/>
+          <w:b/>
+          <w:bCs/>
+          <w:lang w:val="es-NI"/>
+        </w:rPr>
+      </w:pPr>
+    </w:p>
+    <w:p>
+      <w:pPr>
+        <w:pStyle w:val="Sinespaciado"/>
+        <w:spacing w:line="276" w:lineRule="auto"/>
+        <w:jc w:val="both"/>
+        <w:rPr>
+          <w:rFonts w:ascii="Century Gothic" w:hAnsi="Century Gothic"/>
+          <w:b/>
+          <w:bCs/>
+          <w:lang w:val="es-NI"/>
+        </w:rPr>
+      </w:pPr>
+    </w:p>
+    <w:p>
+      <w:pPr>
+        <w:pStyle w:val="Sinespaciado"/>
+        <w:spacing w:line="276" w:lineRule="auto"/>
+        <w:jc w:val="both"/>
+        <w:rPr>
+          <w:rFonts w:ascii="Century Gothic" w:hAnsi="Century Gothic"/>
+          <w:b/>
+          <w:bCs/>
+          <w:lang w:val="es-NI"/>
+        </w:rPr>
+      </w:pPr>
+    </w:p>
+    <w:p>
+      <w:pPr>
+        <w:pStyle w:val="Sinespaciado"/>
+        <w:spacing w:line="276" w:lineRule="auto"/>
+        <w:jc w:val="both"/>
+        <w:rPr>
+          <w:rFonts w:ascii="Century Gothic" w:hAnsi="Century Gothic"/>
+          <w:b/>
+          <w:bCs/>
+          <w:lang w:val="es-NI"/>
+        </w:rPr>
+      </w:pPr>
+    </w:p>
+    <w:p>
+      <w:pPr>
+        <w:pStyle w:val="Sinespaciado"/>
+        <w:spacing w:line="276" w:lineRule="auto"/>
+        <w:jc w:val="both"/>
+        <w:rPr>
+          <w:rFonts w:ascii="Century Gothic" w:hAnsi="Century Gothic"/>
+          <w:b/>
+          <w:bCs/>
+          <w:lang w:val="es-NI"/>
+        </w:rPr>
+      </w:pPr>
+    </w:p>
+    <w:p>
+      <w:pPr>
+        <w:pStyle w:val="Sinespaciado"/>
+        <w:spacing w:line="276" w:lineRule="auto"/>
+        <w:jc w:val="both"/>
+        <w:rPr>
+          <w:rFonts w:ascii="Century Gothic" w:hAnsi="Century Gothic"/>
+          <w:b/>
+          <w:bCs/>
+          <w:lang w:val="es-NI"/>
+        </w:rPr>
+      </w:pPr>
+    </w:p>
+    <w:p>
+      <w:pPr>
+        <w:pStyle w:val="Sinespaciado"/>
+        <w:spacing w:line="276" w:lineRule="auto"/>
+        <w:jc w:val="both"/>
+        <w:rPr>
+          <w:rFonts w:ascii="Century Gothic" w:hAnsi="Century Gothic"/>
+          <w:b/>
+          <w:bCs/>
+          <w:lang w:val="es-NI"/>
+        </w:rPr>
+      </w:pPr>
+      <w:r>
+        <w:rPr>
+          <w:rFonts w:ascii="Century Gothic" w:hAnsi="Century Gothic"/>
+          <w:b/>
+          <w:bCs/>
+          <w:lang w:val="es-NI"/>
+        </w:rPr>
+        <w:lastRenderedPageBreak/>
+        <w:t>Grupos de administración de Azure</w:t>
+      </w:r>
+    </w:p>
+    <w:p>
+      <w:pPr>
+        <w:pStyle w:val="Sinespaciado"/>
+        <w:spacing w:line="276" w:lineRule="auto"/>
+        <w:jc w:val="both"/>
+        <w:rPr>
+          <w:rFonts w:ascii="Century Gothic" w:hAnsi="Century Gothic"/>
+          <w:lang w:val="es-NI"/>
+        </w:rPr>
+      </w:pPr>
+    </w:p>
+    <w:p>
+      <w:pPr>
+        <w:pStyle w:val="Sinespaciado"/>
+        <w:spacing w:line="276" w:lineRule="auto"/>
+        <w:jc w:val="both"/>
+        <w:rPr>
+          <w:rFonts w:ascii="Century Gothic" w:hAnsi="Century Gothic"/>
+          <w:lang w:val="es-NI"/>
+        </w:rPr>
+      </w:pPr>
+    </w:p>
+    <w:p>
+      <w:pPr>
+        <w:pStyle w:val="Sinespaciado"/>
+        <w:spacing w:line="276" w:lineRule="auto"/>
+        <w:jc w:val="both"/>
+        <w:rPr>
+          <w:rFonts w:ascii="Century Gothic" w:hAnsi="Century Gothic"/>
+        </w:rPr>
+      </w:pPr>
+      <w:r>
+        <w:rPr>
+          <w:rFonts w:ascii="Century Gothic" w:hAnsi="Century Gothic"/>
+        </w:rPr>
+        <w:t>Los grupos de administración de Azure proporcionan un nivel de ámbito por encima de las suscripciones. Las suscripciones se organizan en contenedores llamados grupos de administración, a los que se aplican condiciones de gobernanza.</w:t>
+      </w:r>
+    </w:p>
+    <w:p>
+      <w:pPr>
+        <w:pStyle w:val="Sinespaciado"/>
+        <w:spacing w:line="276" w:lineRule="auto"/>
+        <w:jc w:val="both"/>
+        <w:rPr>
+          <w:rFonts w:ascii="Century Gothic" w:hAnsi="Century Gothic"/>
+        </w:rPr>
+      </w:pPr>
+    </w:p>
+    <w:p>
+      <w:pPr>
+        <w:pStyle w:val="Sinespaciado"/>
+        <w:spacing w:line="276" w:lineRule="auto"/>
+        <w:jc w:val="both"/>
+        <w:rPr>
+          <w:rFonts w:ascii="Century Gothic" w:hAnsi="Century Gothic"/>
+        </w:rPr>
+      </w:pPr>
+      <w:r>
+        <w:rPr>
+          <w:rFonts w:ascii="Century Gothic" w:hAnsi="Century Gothic"/>
+        </w:rPr>
+        <w:t>Los grupos de administración proporcionan capacidad de administración de nivel empresarial a gran escala con independencia del tipo de suscripciones que tenga. Los grupos de administración se pueden anidar.</w:t>
+      </w:r>
+    </w:p>
+    <w:p>
+      <w:pPr>
+        <w:pStyle w:val="Sinespaciado"/>
+        <w:spacing w:line="276" w:lineRule="auto"/>
+        <w:jc w:val="both"/>
+        <w:rPr>
+          <w:rFonts w:ascii="Century Gothic" w:hAnsi="Century Gothic"/>
+        </w:rPr>
+      </w:pPr>
+    </w:p>
+    <w:p>
+      <w:pPr>
+        <w:pStyle w:val="Sinespaciado"/>
+        <w:spacing w:line="276" w:lineRule="auto"/>
+        <w:jc w:val="both"/>
+        <w:rPr>
+          <w:rFonts w:ascii="Century Gothic" w:hAnsi="Century Gothic"/>
+          <w:lang w:val="es-NI"/>
+        </w:rPr>
+      </w:pPr>
+      <w:r>
+        <w:rPr>
+          <w:rFonts w:ascii="Century Gothic" w:hAnsi="Century Gothic"/>
+          <w:lang w:val="es-NI"/>
+        </w:rPr>
+        <w:drawing>
+          <wp:inline distT="0" distB="0" distL="0" distR="0" wp14:anchorId="2C916669" wp14:editId="6112905A">
+            <wp:extent cx="4679085" cy="2911092"/>
+            <wp:effectExtent l="0" t="0" r="7620" b="3810"/>
+            <wp:docPr id="18" name="Imagen 18"/>
+            <wp:cNvGraphicFramePr>
+              <a:graphicFrameLocks xmlns:a="http://schemas.openxmlformats.org/drawingml/2006/main" noChangeAspect="1"/>
+            </wp:cNvGraphicFramePr>
+            <a:graphic xmlns:a="http://schemas.openxmlformats.org/drawingml/2006/main">
+              <a:graphicData uri="http://schemas.openxmlformats.org/drawingml/2006/picture">
+                <pic:pic xmlns:pic="http://schemas.openxmlformats.org/drawingml/2006/picture">
+                  <pic:nvPicPr>
+                    <pic:cNvPr id="1" name=""/>
+                    <pic:cNvPicPr/>
+                  </pic:nvPicPr>
+                  <pic:blipFill>
+                    <a:blip r:embed="rId24"/>
+                    <a:stretch>
+                      <a:fillRect/>
+                    </a:stretch>
+                  </pic:blipFill>
+                  <pic:spPr>
+                    <a:xfrm>
+                      <a:off x="0" y="0"/>
+                      <a:ext cx="4679085" cy="2911092"/>
+                    </a:xfrm>
+                    <a:prstGeom prst="rect">
+                      <a:avLst/>
+                    </a:prstGeom>
+                  </pic:spPr>
+                </pic:pic>
+              </a:graphicData>
+            </a:graphic>
+          </wp:inline>
+        </w:drawing>
+      </w:r>
+    </w:p>
+    <w:p>
+      <w:pPr>
+        <w:pStyle w:val="Sinespaciado"/>
+        <w:spacing w:line="276" w:lineRule="auto"/>
+        <w:jc w:val="both"/>
+        <w:rPr>
+          <w:rFonts w:ascii="Century Gothic" w:hAnsi="Century Gothic"/>
+          <w:lang w:val="es-NI"/>
+        </w:rPr>
+      </w:pPr>
+    </w:p>
+    <w:p>
+      <w:pPr>
+        <w:pStyle w:val="Sinespaciado"/>
+        <w:spacing w:line="276" w:lineRule="auto"/>
+        <w:jc w:val="both"/>
+        <w:rPr>
+          <w:rFonts w:ascii="Century Gothic" w:hAnsi="Century Gothic"/>
+          <w:lang w:val="es-NI"/>
+        </w:rPr>
+      </w:pPr>
+      <w:r>
+        <w:rPr>
+          <w:rFonts w:ascii="Century Gothic" w:hAnsi="Century Gothic"/>
+          <w:lang w:val="es-NI"/>
+        </w:rPr>
+        <w:t>Algunos ejemplos de cómo podría usar los grupos de administración podrían ser los siguientes:</w:t>
+      </w:r>
+    </w:p>
+    <w:p>
+      <w:pPr>
+        <w:pStyle w:val="Sinespaciado"/>
+        <w:numPr>
+          <w:ilvl w:val="0"/>
+          <w:numId w:val="25"/>
+        </w:numPr>
+        <w:spacing w:line="276" w:lineRule="auto"/>
+        <w:jc w:val="both"/>
+        <w:rPr>
+          <w:rFonts w:ascii="Century Gothic" w:hAnsi="Century Gothic"/>
+          <w:lang w:val="es-NI"/>
+        </w:rPr>
+      </w:pPr>
+      <w:r>
+        <w:rPr>
+          <w:rFonts w:ascii="Century Gothic" w:hAnsi="Century Gothic"/>
+          <w:b/>
+          <w:bCs/>
+          <w:lang w:val="es-NI"/>
+        </w:rPr>
+        <w:t>Crear una jerarquía que aplique una directiva</w:t>
+      </w:r>
+      <w:r>
+        <w:rPr>
+          <w:rFonts w:ascii="Century Gothic" w:hAnsi="Century Gothic"/>
+          <w:lang w:val="es-NI"/>
+        </w:rPr>
+        <w:t>. Podría limitar las ubicaciones de las máquinas virtuales a la región Oeste de EE. UU. en un grupo denominado Producción. Esta directiva se heredará en todas las suscripciones descendientes de ese grupo de administración y se aplicará a todas las máquinas virtuales de esas suscripciones. El propietario de los recursos o las suscripciones no puede modificar esta directiva de seguridad, lo que permite una gobernanza mejorada.</w:t>
+      </w:r>
+    </w:p>
+    <w:p>
+      <w:pPr>
+        <w:pStyle w:val="Sinespaciado"/>
+        <w:numPr>
+          <w:ilvl w:val="0"/>
+          <w:numId w:val="25"/>
+        </w:numPr>
+        <w:spacing w:line="276" w:lineRule="auto"/>
+        <w:jc w:val="both"/>
+        <w:rPr>
+          <w:rFonts w:ascii="Century Gothic" w:hAnsi="Century Gothic"/>
+          <w:lang w:val="es-NI"/>
+        </w:rPr>
+      </w:pPr>
+      <w:r>
+        <w:rPr>
+          <w:rFonts w:ascii="Century Gothic" w:hAnsi="Century Gothic"/>
+          <w:b/>
+          <w:bCs/>
+          <w:lang w:val="es-NI"/>
+        </w:rPr>
+        <w:t>Proporcionar acceso de usuario a varias suscripciones</w:t>
+      </w:r>
+      <w:r>
+        <w:rPr>
+          <w:rFonts w:ascii="Century Gothic" w:hAnsi="Century Gothic"/>
+          <w:lang w:val="es-NI"/>
+        </w:rPr>
+        <w:t xml:space="preserve">. Al mover varias suscripciones bajo un grupo de administración, puede crear una asignación del control de acceso basado en roles (RBAC) en el grupo de administración. La asignación de RBAC de Azure en el nivel de grupo de administración significa que todos los grupos de administración secundaria, las suscripciones, los grupos de recursos y los recursos bajo ese grupo de administración también heredarían esos permisos. Una asignación en el grupo de administración puede permitir a los usuarios </w:t>
+      </w:r>
+      <w:r>
+        <w:rPr>
+          <w:rFonts w:ascii="Century Gothic" w:hAnsi="Century Gothic"/>
+          <w:lang w:val="es-NI"/>
+        </w:rPr>
+        <w:lastRenderedPageBreak/>
+        <w:t>tener acceso a todo lo que necesitan, en lugar de crear scripts de Azure RBAC sobre las distintas</w:t>
+      </w:r>
+    </w:p>
+    <w:p>
+      <w:pPr>
+        <w:pStyle w:val="Sinespaciado"/>
+        <w:spacing w:line="276" w:lineRule="auto"/>
+        <w:jc w:val="both"/>
+        <w:rPr>
+          <w:rFonts w:ascii="Century Gothic" w:hAnsi="Century Gothic"/>
+          <w:lang w:val="es-NI"/>
+        </w:rPr>
+      </w:pPr>
+    </w:p>
+    <w:p>
+      <w:pPr>
+        <w:pStyle w:val="Sinespaciado"/>
+        <w:spacing w:line="276" w:lineRule="auto"/>
+        <w:jc w:val="both"/>
+        <w:rPr>
+          <w:rFonts w:ascii="Century Gothic" w:hAnsi="Century Gothic"/>
+          <w:lang w:val="es-NI"/>
+        </w:rPr>
+      </w:pPr>
+      <w:r>
+        <w:rPr>
+          <w:rFonts w:ascii="Century Gothic" w:hAnsi="Century Gothic"/>
+          <w:lang w:val="es-NI"/>
+        </w:rPr>
+        <w:t>Datos importantes sobre los grupos de administración:</w:t>
+      </w:r>
+    </w:p>
+    <w:p>
+      <w:pPr>
+        <w:pStyle w:val="Sinespaciado"/>
+        <w:numPr>
+          <w:ilvl w:val="0"/>
+          <w:numId w:val="26"/>
+        </w:numPr>
+        <w:spacing w:line="276" w:lineRule="auto"/>
+        <w:jc w:val="both"/>
+        <w:rPr>
+          <w:rFonts w:ascii="Century Gothic" w:hAnsi="Century Gothic"/>
+          <w:lang w:val="es-NI"/>
+        </w:rPr>
+      </w:pPr>
+      <w:r>
+        <w:rPr>
+          <w:rFonts w:ascii="Century Gothic" w:hAnsi="Century Gothic"/>
+          <w:lang w:val="es-NI"/>
+        </w:rPr>
+        <w:t>Se admiten 10 000 grupos de administración en un único directorio.</w:t>
+      </w:r>
+    </w:p>
+    <w:p>
+      <w:pPr>
+        <w:pStyle w:val="Sinespaciado"/>
+        <w:numPr>
+          <w:ilvl w:val="0"/>
+          <w:numId w:val="26"/>
+        </w:numPr>
+        <w:spacing w:line="276" w:lineRule="auto"/>
+        <w:jc w:val="both"/>
+        <w:rPr>
+          <w:rFonts w:ascii="Century Gothic" w:hAnsi="Century Gothic"/>
+          <w:lang w:val="es-NI"/>
+        </w:rPr>
+      </w:pPr>
+      <w:r>
+        <w:rPr>
+          <w:rFonts w:ascii="Century Gothic" w:hAnsi="Century Gothic"/>
+          <w:lang w:val="es-NI"/>
+        </w:rPr>
+        <w:t>Un árbol de grupo de administración puede admitir hasta seis niveles de profundidad. Este límite no incluye el nivel raíz ni el nivel de suscripción.</w:t>
+      </w:r>
+    </w:p>
+    <w:p>
+      <w:pPr>
+        <w:pStyle w:val="Sinespaciado"/>
+        <w:numPr>
+          <w:ilvl w:val="0"/>
+          <w:numId w:val="26"/>
+        </w:numPr>
+        <w:spacing w:line="276" w:lineRule="auto"/>
+        <w:jc w:val="both"/>
+        <w:rPr>
+          <w:rFonts w:ascii="Century Gothic" w:hAnsi="Century Gothic"/>
+          <w:lang w:val="es-NI"/>
+        </w:rPr>
+      </w:pPr>
+      <w:r>
+        <w:rPr>
+          <w:rFonts w:ascii="Century Gothic" w:hAnsi="Century Gothic"/>
+          <w:lang w:val="es-NI"/>
+        </w:rPr>
+        <w:t>Cada grupo de administración y suscripción solo puede admitir un elemento primario.</w:t>
+      </w:r>
+    </w:p>
+    <w:p>
+      <w:pPr>
+        <w:pStyle w:val="Sinespaciado"/>
+        <w:spacing w:line="276" w:lineRule="auto"/>
+        <w:jc w:val="both"/>
+        <w:rPr>
+          <w:rFonts w:ascii="Century Gothic" w:hAnsi="Century Gothic"/>
+          <w:lang w:val="es-NI"/>
+        </w:rPr>
+      </w:pPr>
+      <w:r>
+        <w:rPr>
+          <w:rFonts w:ascii="Century Gothic" w:hAnsi="Century Gothic"/>
+          <w:lang w:val="es-NI"/>
+        </w:rPr>
+        <w:drawing>
+          <wp:inline distT="0" distB="0" distL="0" distR="0" wp14:anchorId="4B8B21B0" wp14:editId="023959E6">
+            <wp:extent cx="5400040" cy="5109210"/>
+            <wp:effectExtent l="0" t="0" r="0" b="0"/>
+            <wp:docPr id="19" name="Imagen 19"/>
+            <wp:cNvGraphicFramePr>
+              <a:graphicFrameLocks xmlns:a="http://schemas.openxmlformats.org/drawingml/2006/main" noChangeAspect="1"/>
+            </wp:cNvGraphicFramePr>
+            <a:graphic xmlns:a="http://schemas.openxmlformats.org/drawingml/2006/main">
+              <a:graphicData uri="http://schemas.openxmlformats.org/drawingml/2006/picture">
+                <pic:pic xmlns:pic="http://schemas.openxmlformats.org/drawingml/2006/picture">
+                  <pic:nvPicPr>
+                    <pic:cNvPr id="1" name=""/>
+                    <pic:cNvPicPr/>
+                  </pic:nvPicPr>
+                  <pic:blipFill>
+                    <a:blip r:embed="rId25"/>
+                    <a:stretch>
+                      <a:fillRect/>
+                    </a:stretch>
+                  </pic:blipFill>
+                  <pic:spPr>
+                    <a:xfrm>
+                      <a:off x="0" y="0"/>
+                      <a:ext cx="5400040" cy="5109210"/>
+                    </a:xfrm>
+                    <a:prstGeom prst="rect">
+                      <a:avLst/>
+                    </a:prstGeom>
+                  </pic:spPr>
+                </pic:pic>
+              </a:graphicData>
+            </a:graphic>
+          </wp:inline>
+        </w:drawing>
+      </w:r>
+    </w:p>
+    <w:p>
+      <w:pPr>
+        <w:pStyle w:val="Sinespaciado"/>
+        <w:spacing w:line="276" w:lineRule="auto"/>
+        <w:jc w:val="both"/>
+        <w:rPr>
+          <w:rFonts w:ascii="Century Gothic" w:hAnsi="Century Gothic"/>
+          <w:lang w:val="es-NI"/>
+        </w:rPr>
+      </w:pPr>
     </w:p>
     <w:p>
       <w:pPr>
@@ -9378,6 +10426,304 @@
     </w:lvl>
   </w:abstractNum>
   <w:abstractNum w:abstractNumId="12" w15:restartNumberingAfterBreak="0">
+    <w:nsid w:val="411926D4"/>
+    <w:multiLevelType w:val="multilevel"/>
+    <w:tmpl w:val="8B281F34"/>
+    <w:lvl w:ilvl="0">
+      <w:start w:val="1"/>
+      <w:numFmt w:val="bullet"/>
+      <w:lvlText w:val=""/>
+      <w:lvlJc w:val="left"/>
+      <w:pPr>
+        <w:tabs>
+          <w:tab w:val="num" w:pos="720"/>
+        </w:tabs>
+        <w:ind w:left="720" w:hanging="360"/>
+      </w:pPr>
+      <w:rPr>
+        <w:rFonts w:ascii="Symbol" w:hAnsi="Symbol" w:hint="default"/>
+        <w:sz w:val="20"/>
+      </w:rPr>
+    </w:lvl>
+    <w:lvl w:ilvl="1" w:tentative="1">
+      <w:start w:val="1"/>
+      <w:numFmt w:val="bullet"/>
+      <w:lvlText w:val="o"/>
+      <w:lvlJc w:val="left"/>
+      <w:pPr>
+        <w:tabs>
+          <w:tab w:val="num" w:pos="1440"/>
+        </w:tabs>
+        <w:ind w:left="1440" w:hanging="360"/>
+      </w:pPr>
+      <w:rPr>
+        <w:rFonts w:ascii="Courier New" w:hAnsi="Courier New" w:hint="default"/>
+        <w:sz w:val="20"/>
+      </w:rPr>
+    </w:lvl>
+    <w:lvl w:ilvl="2" w:tentative="1">
+      <w:start w:val="1"/>
+      <w:numFmt w:val="bullet"/>
+      <w:lvlText w:val=""/>
+      <w:lvlJc w:val="left"/>
+      <w:pPr>
+        <w:tabs>
+          <w:tab w:val="num" w:pos="2160"/>
+        </w:tabs>
+        <w:ind w:left="2160" w:hanging="360"/>
+      </w:pPr>
+      <w:rPr>
+        <w:rFonts w:ascii="Wingdings" w:hAnsi="Wingdings" w:hint="default"/>
+        <w:sz w:val="20"/>
+      </w:rPr>
+    </w:lvl>
+    <w:lvl w:ilvl="3" w:tentative="1">
+      <w:start w:val="1"/>
+      <w:numFmt w:val="bullet"/>
+      <w:lvlText w:val=""/>
+      <w:lvlJc w:val="left"/>
+      <w:pPr>
+        <w:tabs>
+          <w:tab w:val="num" w:pos="2880"/>
+        </w:tabs>
+        <w:ind w:left="2880" w:hanging="360"/>
+      </w:pPr>
+      <w:rPr>
+        <w:rFonts w:ascii="Wingdings" w:hAnsi="Wingdings" w:hint="default"/>
+        <w:sz w:val="20"/>
+      </w:rPr>
+    </w:lvl>
+    <w:lvl w:ilvl="4" w:tentative="1">
+      <w:start w:val="1"/>
+      <w:numFmt w:val="bullet"/>
+      <w:lvlText w:val=""/>
+      <w:lvlJc w:val="left"/>
+      <w:pPr>
+        <w:tabs>
+          <w:tab w:val="num" w:pos="3600"/>
+        </w:tabs>
+        <w:ind w:left="3600" w:hanging="360"/>
+      </w:pPr>
+      <w:rPr>
+        <w:rFonts w:ascii="Wingdings" w:hAnsi="Wingdings" w:hint="default"/>
+        <w:sz w:val="20"/>
+      </w:rPr>
+    </w:lvl>
+    <w:lvl w:ilvl="5" w:tentative="1">
+      <w:start w:val="1"/>
+      <w:numFmt w:val="bullet"/>
+      <w:lvlText w:val=""/>
+      <w:lvlJc w:val="left"/>
+      <w:pPr>
+        <w:tabs>
+          <w:tab w:val="num" w:pos="4320"/>
+        </w:tabs>
+        <w:ind w:left="4320" w:hanging="360"/>
+      </w:pPr>
+      <w:rPr>
+        <w:rFonts w:ascii="Wingdings" w:hAnsi="Wingdings" w:hint="default"/>
+        <w:sz w:val="20"/>
+      </w:rPr>
+    </w:lvl>
+    <w:lvl w:ilvl="6" w:tentative="1">
+      <w:start w:val="1"/>
+      <w:numFmt w:val="bullet"/>
+      <w:lvlText w:val=""/>
+      <w:lvlJc w:val="left"/>
+      <w:pPr>
+        <w:tabs>
+          <w:tab w:val="num" w:pos="5040"/>
+        </w:tabs>
+        <w:ind w:left="5040" w:hanging="360"/>
+      </w:pPr>
+      <w:rPr>
+        <w:rFonts w:ascii="Wingdings" w:hAnsi="Wingdings" w:hint="default"/>
+        <w:sz w:val="20"/>
+      </w:rPr>
+    </w:lvl>
+    <w:lvl w:ilvl="7" w:tentative="1">
+      <w:start w:val="1"/>
+      <w:numFmt w:val="bullet"/>
+      <w:lvlText w:val=""/>
+      <w:lvlJc w:val="left"/>
+      <w:pPr>
+        <w:tabs>
+          <w:tab w:val="num" w:pos="5760"/>
+        </w:tabs>
+        <w:ind w:left="5760" w:hanging="360"/>
+      </w:pPr>
+      <w:rPr>
+        <w:rFonts w:ascii="Wingdings" w:hAnsi="Wingdings" w:hint="default"/>
+        <w:sz w:val="20"/>
+      </w:rPr>
+    </w:lvl>
+    <w:lvl w:ilvl="8" w:tentative="1">
+      <w:start w:val="1"/>
+      <w:numFmt w:val="bullet"/>
+      <w:lvlText w:val=""/>
+      <w:lvlJc w:val="left"/>
+      <w:pPr>
+        <w:tabs>
+          <w:tab w:val="num" w:pos="6480"/>
+        </w:tabs>
+        <w:ind w:left="6480" w:hanging="360"/>
+      </w:pPr>
+      <w:rPr>
+        <w:rFonts w:ascii="Wingdings" w:hAnsi="Wingdings" w:hint="default"/>
+        <w:sz w:val="20"/>
+      </w:rPr>
+    </w:lvl>
+  </w:abstractNum>
+  <w:abstractNum w:abstractNumId="13" w15:restartNumberingAfterBreak="0">
+    <w:nsid w:val="436D625F"/>
+    <w:multiLevelType w:val="multilevel"/>
+    <w:tmpl w:val="5052C93A"/>
+    <w:lvl w:ilvl="0">
+      <w:start w:val="1"/>
+      <w:numFmt w:val="bullet"/>
+      <w:lvlText w:val=""/>
+      <w:lvlJc w:val="left"/>
+      <w:pPr>
+        <w:tabs>
+          <w:tab w:val="num" w:pos="720"/>
+        </w:tabs>
+        <w:ind w:left="720" w:hanging="360"/>
+      </w:pPr>
+      <w:rPr>
+        <w:rFonts w:ascii="Symbol" w:hAnsi="Symbol" w:hint="default"/>
+        <w:sz w:val="20"/>
+      </w:rPr>
+    </w:lvl>
+    <w:lvl w:ilvl="1" w:tentative="1">
+      <w:start w:val="1"/>
+      <w:numFmt w:val="bullet"/>
+      <w:lvlText w:val="o"/>
+      <w:lvlJc w:val="left"/>
+      <w:pPr>
+        <w:tabs>
+          <w:tab w:val="num" w:pos="1440"/>
+        </w:tabs>
+        <w:ind w:left="1440" w:hanging="360"/>
+      </w:pPr>
+      <w:rPr>
+        <w:rFonts w:ascii="Courier New" w:hAnsi="Courier New" w:hint="default"/>
+        <w:sz w:val="20"/>
+      </w:rPr>
+    </w:lvl>
+    <w:lvl w:ilvl="2" w:tentative="1">
+      <w:start w:val="1"/>
+      <w:numFmt w:val="bullet"/>
+      <w:lvlText w:val=""/>
+      <w:lvlJc w:val="left"/>
+      <w:pPr>
+        <w:tabs>
+          <w:tab w:val="num" w:pos="2160"/>
+        </w:tabs>
+        <w:ind w:left="2160" w:hanging="360"/>
+      </w:pPr>
+      <w:rPr>
+        <w:rFonts w:ascii="Wingdings" w:hAnsi="Wingdings" w:hint="default"/>
+        <w:sz w:val="20"/>
+      </w:rPr>
+    </w:lvl>
+    <w:lvl w:ilvl="3" w:tentative="1">
+      <w:start w:val="1"/>
+      <w:numFmt w:val="bullet"/>
+      <w:lvlText w:val=""/>
+      <w:lvlJc w:val="left"/>
+      <w:pPr>
+        <w:tabs>
+          <w:tab w:val="num" w:pos="2880"/>
+        </w:tabs>
+        <w:ind w:left="2880" w:hanging="360"/>
+      </w:pPr>
+      <w:rPr>
+        <w:rFonts w:ascii="Wingdings" w:hAnsi="Wingdings" w:hint="default"/>
+        <w:sz w:val="20"/>
+      </w:rPr>
+    </w:lvl>
+    <w:lvl w:ilvl="4" w:tentative="1">
+      <w:start w:val="1"/>
+      <w:numFmt w:val="bullet"/>
+      <w:lvlText w:val=""/>
+      <w:lvlJc w:val="left"/>
+      <w:pPr>
+        <w:tabs>
+          <w:tab w:val="num" w:pos="3600"/>
+        </w:tabs>
+        <w:ind w:left="3600" w:hanging="360"/>
+      </w:pPr>
+      <w:rPr>
+        <w:rFonts w:ascii="Wingdings" w:hAnsi="Wingdings" w:hint="default"/>
+        <w:sz w:val="20"/>
+      </w:rPr>
+    </w:lvl>
+    <w:lvl w:ilvl="5" w:tentative="1">
+      <w:start w:val="1"/>
+      <w:numFmt w:val="bullet"/>
+      <w:lvlText w:val=""/>
+      <w:lvlJc w:val="left"/>
+      <w:pPr>
+        <w:tabs>
+          <w:tab w:val="num" w:pos="4320"/>
+        </w:tabs>
+        <w:ind w:left="4320" w:hanging="360"/>
+      </w:pPr>
+      <w:rPr>
+        <w:rFonts w:ascii="Wingdings" w:hAnsi="Wingdings" w:hint="default"/>
+        <w:sz w:val="20"/>
+      </w:rPr>
+    </w:lvl>
+    <w:lvl w:ilvl="6" w:tentative="1">
+      <w:start w:val="1"/>
+      <w:numFmt w:val="bullet"/>
+      <w:lvlText w:val=""/>
+      <w:lvlJc w:val="left"/>
+      <w:pPr>
+        <w:tabs>
+          <w:tab w:val="num" w:pos="5040"/>
+        </w:tabs>
+        <w:ind w:left="5040" w:hanging="360"/>
+      </w:pPr>
+      <w:rPr>
+        <w:rFonts w:ascii="Wingdings" w:hAnsi="Wingdings" w:hint="default"/>
+        <w:sz w:val="20"/>
+      </w:rPr>
+    </w:lvl>
+    <w:lvl w:ilvl="7" w:tentative="1">
+      <w:start w:val="1"/>
+      <w:numFmt w:val="bullet"/>
+      <w:lvlText w:val=""/>
+      <w:lvlJc w:val="left"/>
+      <w:pPr>
+        <w:tabs>
+          <w:tab w:val="num" w:pos="5760"/>
+        </w:tabs>
+        <w:ind w:left="5760" w:hanging="360"/>
+      </w:pPr>
+      <w:rPr>
+        <w:rFonts w:ascii="Wingdings" w:hAnsi="Wingdings" w:hint="default"/>
+        <w:sz w:val="20"/>
+      </w:rPr>
+    </w:lvl>
+    <w:lvl w:ilvl="8" w:tentative="1">
+      <w:start w:val="1"/>
+      <w:numFmt w:val="bullet"/>
+      <w:lvlText w:val=""/>
+      <w:lvlJc w:val="left"/>
+      <w:pPr>
+        <w:tabs>
+          <w:tab w:val="num" w:pos="6480"/>
+        </w:tabs>
+        <w:ind w:left="6480" w:hanging="360"/>
+      </w:pPr>
+      <w:rPr>
+        <w:rFonts w:ascii="Wingdings" w:hAnsi="Wingdings" w:hint="default"/>
+        <w:sz w:val="20"/>
+      </w:rPr>
+    </w:lvl>
+  </w:abstractNum>
+  <w:abstractNum w:abstractNumId="14" w15:restartNumberingAfterBreak="0">
     <w:nsid w:val="4DDB1AEB"/>
     <w:multiLevelType w:val="multilevel"/>
     <w:tmpl w:val="B8C61A0A"/>
@@ -9526,7 +10872,7 @@
       </w:rPr>
     </w:lvl>
   </w:abstractNum>
-  <w:abstractNum w:abstractNumId="13" w15:restartNumberingAfterBreak="0">
+  <w:abstractNum w:abstractNumId="15" w15:restartNumberingAfterBreak="0">
     <w:nsid w:val="4ED047B0"/>
     <w:multiLevelType w:val="hybridMultilevel"/>
     <w:tmpl w:val="796C878C"/>
@@ -9639,7 +10985,156 @@
       </w:rPr>
     </w:lvl>
   </w:abstractNum>
-  <w:abstractNum w:abstractNumId="14" w15:restartNumberingAfterBreak="0">
+  <w:abstractNum w:abstractNumId="16" w15:restartNumberingAfterBreak="0">
+    <w:nsid w:val="527C2BB9"/>
+    <w:multiLevelType w:val="multilevel"/>
+    <w:tmpl w:val="4294AA60"/>
+    <w:lvl w:ilvl="0">
+      <w:start w:val="1"/>
+      <w:numFmt w:val="bullet"/>
+      <w:lvlText w:val=""/>
+      <w:lvlJc w:val="left"/>
+      <w:pPr>
+        <w:tabs>
+          <w:tab w:val="num" w:pos="720"/>
+        </w:tabs>
+        <w:ind w:left="720" w:hanging="360"/>
+      </w:pPr>
+      <w:rPr>
+        <w:rFonts w:ascii="Symbol" w:hAnsi="Symbol" w:hint="default"/>
+        <w:sz w:val="20"/>
+      </w:rPr>
+    </w:lvl>
+    <w:lvl w:ilvl="1" w:tentative="1">
+      <w:start w:val="1"/>
+      <w:numFmt w:val="bullet"/>
+      <w:lvlText w:val="o"/>
+      <w:lvlJc w:val="left"/>
+      <w:pPr>
+        <w:tabs>
+          <w:tab w:val="num" w:pos="1440"/>
+        </w:tabs>
+        <w:ind w:left="1440" w:hanging="360"/>
+      </w:pPr>
+      <w:rPr>
+        <w:rFonts w:ascii="Courier New" w:hAnsi="Courier New" w:hint="default"/>
+        <w:sz w:val="20"/>
+      </w:rPr>
+    </w:lvl>
+    <w:lvl w:ilvl="2" w:tentative="1">
+      <w:start w:val="1"/>
+      <w:numFmt w:val="bullet"/>
+      <w:lvlText w:val=""/>
+      <w:lvlJc w:val="left"/>
+      <w:pPr>
+        <w:tabs>
+          <w:tab w:val="num" w:pos="2160"/>
+        </w:tabs>
+        <w:ind w:left="2160" w:hanging="360"/>
+      </w:pPr>
+      <w:rPr>
+        <w:rFonts w:ascii="Wingdings" w:hAnsi="Wingdings" w:hint="default"/>
+        <w:sz w:val="20"/>
+      </w:rPr>
+    </w:lvl>
+    <w:lvl w:ilvl="3" w:tentative="1">
+      <w:start w:val="1"/>
+      <w:numFmt w:val="bullet"/>
+      <w:lvlText w:val=""/>
+      <w:lvlJc w:val="left"/>
+      <w:pPr>
+        <w:tabs>
+          <w:tab w:val="num" w:pos="2880"/>
+        </w:tabs>
+        <w:ind w:left="2880" w:hanging="360"/>
+      </w:pPr>
+      <w:rPr>
+        <w:rFonts w:ascii="Wingdings" w:hAnsi="Wingdings" w:hint="default"/>
+        <w:sz w:val="20"/>
+      </w:rPr>
+    </w:lvl>
+    <w:lvl w:ilvl="4" w:tentative="1">
+      <w:start w:val="1"/>
+      <w:numFmt w:val="bullet"/>
+      <w:lvlText w:val=""/>
+      <w:lvlJc w:val="left"/>
+      <w:pPr>
+        <w:tabs>
+          <w:tab w:val="num" w:pos="3600"/>
+        </w:tabs>
+        <w:ind w:left="3600" w:hanging="360"/>
+      </w:pPr>
+      <w:rPr>
+        <w:rFonts w:ascii="Wingdings" w:hAnsi="Wingdings" w:hint="default"/>
+        <w:sz w:val="20"/>
+      </w:rPr>
+    </w:lvl>
+    <w:lvl w:ilvl="5" w:tentative="1">
+      <w:start w:val="1"/>
+      <w:numFmt w:val="bullet"/>
+      <w:lvlText w:val=""/>
+      <w:lvlJc w:val="left"/>
+      <w:pPr>
+        <w:tabs>
+          <w:tab w:val="num" w:pos="4320"/>
+        </w:tabs>
+        <w:ind w:left="4320" w:hanging="360"/>
+      </w:pPr>
+      <w:rPr>
+        <w:rFonts w:ascii="Wingdings" w:hAnsi="Wingdings" w:hint="default"/>
+        <w:sz w:val="20"/>
+      </w:rPr>
+    </w:lvl>
+    <w:lvl w:ilvl="6" w:tentative="1">
+      <w:start w:val="1"/>
+      <w:numFmt w:val="bullet"/>
+      <w:lvlText w:val=""/>
+      <w:lvlJc w:val="left"/>
+      <w:pPr>
+        <w:tabs>
+          <w:tab w:val="num" w:pos="5040"/>
+        </w:tabs>
+        <w:ind w:left="5040" w:hanging="360"/>
+      </w:pPr>
+      <w:rPr>
+        <w:rFonts w:ascii="Wingdings" w:hAnsi="Wingdings" w:hint="default"/>
+        <w:sz w:val="20"/>
+      </w:rPr>
+    </w:lvl>
+    <w:lvl w:ilvl="7" w:tentative="1">
+      <w:start w:val="1"/>
+      <w:numFmt w:val="bullet"/>
+      <w:lvlText w:val=""/>
+      <w:lvlJc w:val="left"/>
+      <w:pPr>
+        <w:tabs>
+          <w:tab w:val="num" w:pos="5760"/>
+        </w:tabs>
+        <w:ind w:left="5760" w:hanging="360"/>
+      </w:pPr>
+      <w:rPr>
+        <w:rFonts w:ascii="Wingdings" w:hAnsi="Wingdings" w:hint="default"/>
+        <w:sz w:val="20"/>
+      </w:rPr>
+    </w:lvl>
+    <w:lvl w:ilvl="8" w:tentative="1">
+      <w:start w:val="1"/>
+      <w:numFmt w:val="bullet"/>
+      <w:lvlText w:val=""/>
+      <w:lvlJc w:val="left"/>
+      <w:pPr>
+        <w:tabs>
+          <w:tab w:val="num" w:pos="6480"/>
+        </w:tabs>
+        <w:ind w:left="6480" w:hanging="360"/>
+      </w:pPr>
+      <w:rPr>
+        <w:rFonts w:ascii="Wingdings" w:hAnsi="Wingdings" w:hint="default"/>
+        <w:sz w:val="20"/>
+      </w:rPr>
+    </w:lvl>
+  </w:abstractNum>
+  <w:abstractNum w:abstractNumId="17" w15:restartNumberingAfterBreak="0">
     <w:nsid w:val="53BC2514"/>
     <w:multiLevelType w:val="hybridMultilevel"/>
     <w:tmpl w:val="73C263C6"/>
@@ -9752,7 +11247,7 @@
       </w:rPr>
     </w:lvl>
   </w:abstractNum>
-  <w:abstractNum w:abstractNumId="15" w15:restartNumberingAfterBreak="0">
+  <w:abstractNum w:abstractNumId="18" w15:restartNumberingAfterBreak="0">
     <w:nsid w:val="565666A8"/>
     <w:multiLevelType w:val="hybridMultilevel"/>
     <w:tmpl w:val="091CBEBE"/>
@@ -9865,7 +11360,7 @@
       </w:rPr>
     </w:lvl>
   </w:abstractNum>
-  <w:abstractNum w:abstractNumId="16" w15:restartNumberingAfterBreak="0">
+  <w:abstractNum w:abstractNumId="19" w15:restartNumberingAfterBreak="0">
     <w:nsid w:val="59B52EC5"/>
     <w:multiLevelType w:val="hybridMultilevel"/>
     <w:tmpl w:val="DD9C6104"/>
@@ -9978,7 +11473,156 @@
       </w:rPr>
     </w:lvl>
   </w:abstractNum>
-  <w:abstractNum w:abstractNumId="17" w15:restartNumberingAfterBreak="0">
+  <w:abstractNum w:abstractNumId="20" w15:restartNumberingAfterBreak="0">
+    <w:nsid w:val="5A85669C"/>
+    <w:multiLevelType w:val="multilevel"/>
+    <w:tmpl w:val="8B1C195A"/>
+    <w:lvl w:ilvl="0">
+      <w:start w:val="1"/>
+      <w:numFmt w:val="bullet"/>
+      <w:lvlText w:val=""/>
+      <w:lvlJc w:val="left"/>
+      <w:pPr>
+        <w:tabs>
+          <w:tab w:val="num" w:pos="720"/>
+        </w:tabs>
+        <w:ind w:left="720" w:hanging="360"/>
+      </w:pPr>
+      <w:rPr>
+        <w:rFonts w:ascii="Symbol" w:hAnsi="Symbol" w:hint="default"/>
+        <w:sz w:val="20"/>
+      </w:rPr>
+    </w:lvl>
+    <w:lvl w:ilvl="1" w:tentative="1">
+      <w:start w:val="1"/>
+      <w:numFmt w:val="bullet"/>
+      <w:lvlText w:val="o"/>
+      <w:lvlJc w:val="left"/>
+      <w:pPr>
+        <w:tabs>
+          <w:tab w:val="num" w:pos="1440"/>
+        </w:tabs>
+        <w:ind w:left="1440" w:hanging="360"/>
+      </w:pPr>
+      <w:rPr>
+        <w:rFonts w:ascii="Courier New" w:hAnsi="Courier New" w:hint="default"/>
+        <w:sz w:val="20"/>
+      </w:rPr>
+    </w:lvl>
+    <w:lvl w:ilvl="2" w:tentative="1">
+      <w:start w:val="1"/>
+      <w:numFmt w:val="bullet"/>
+      <w:lvlText w:val=""/>
+      <w:lvlJc w:val="left"/>
+      <w:pPr>
+        <w:tabs>
+          <w:tab w:val="num" w:pos="2160"/>
+        </w:tabs>
+        <w:ind w:left="2160" w:hanging="360"/>
+      </w:pPr>
+      <w:rPr>
+        <w:rFonts w:ascii="Wingdings" w:hAnsi="Wingdings" w:hint="default"/>
+        <w:sz w:val="20"/>
+      </w:rPr>
+    </w:lvl>
+    <w:lvl w:ilvl="3" w:tentative="1">
+      <w:start w:val="1"/>
+      <w:numFmt w:val="bullet"/>
+      <w:lvlText w:val=""/>
+      <w:lvlJc w:val="left"/>
+      <w:pPr>
+        <w:tabs>
+          <w:tab w:val="num" w:pos="2880"/>
+        </w:tabs>
+        <w:ind w:left="2880" w:hanging="360"/>
+      </w:pPr>
+      <w:rPr>
+        <w:rFonts w:ascii="Wingdings" w:hAnsi="Wingdings" w:hint="default"/>
+        <w:sz w:val="20"/>
+      </w:rPr>
+    </w:lvl>
+    <w:lvl w:ilvl="4" w:tentative="1">
+      <w:start w:val="1"/>
+      <w:numFmt w:val="bullet"/>
+      <w:lvlText w:val=""/>
+      <w:lvlJc w:val="left"/>
+      <w:pPr>
+        <w:tabs>
+          <w:tab w:val="num" w:pos="3600"/>
+        </w:tabs>
+        <w:ind w:left="3600" w:hanging="360"/>
+      </w:pPr>
+      <w:rPr>
+        <w:rFonts w:ascii="Wingdings" w:hAnsi="Wingdings" w:hint="default"/>
+        <w:sz w:val="20"/>
+      </w:rPr>
+    </w:lvl>
+    <w:lvl w:ilvl="5" w:tentative="1">
+      <w:start w:val="1"/>
+      <w:numFmt w:val="bullet"/>
+      <w:lvlText w:val=""/>
+      <w:lvlJc w:val="left"/>
+      <w:pPr>
+        <w:tabs>
+          <w:tab w:val="num" w:pos="4320"/>
+        </w:tabs>
+        <w:ind w:left="4320" w:hanging="360"/>
+      </w:pPr>
+      <w:rPr>
+        <w:rFonts w:ascii="Wingdings" w:hAnsi="Wingdings" w:hint="default"/>
+        <w:sz w:val="20"/>
+      </w:rPr>
+    </w:lvl>
+    <w:lvl w:ilvl="6" w:tentative="1">
+      <w:start w:val="1"/>
+      <w:numFmt w:val="bullet"/>
+      <w:lvlText w:val=""/>
+      <w:lvlJc w:val="left"/>
+      <w:pPr>
+        <w:tabs>
+          <w:tab w:val="num" w:pos="5040"/>
+        </w:tabs>
+        <w:ind w:left="5040" w:hanging="360"/>
+      </w:pPr>
+      <w:rPr>
+        <w:rFonts w:ascii="Wingdings" w:hAnsi="Wingdings" w:hint="default"/>
+        <w:sz w:val="20"/>
+      </w:rPr>
+    </w:lvl>
+    <w:lvl w:ilvl="7" w:tentative="1">
+      <w:start w:val="1"/>
+      <w:numFmt w:val="bullet"/>
+      <w:lvlText w:val=""/>
+      <w:lvlJc w:val="left"/>
+      <w:pPr>
+        <w:tabs>
+          <w:tab w:val="num" w:pos="5760"/>
+        </w:tabs>
+        <w:ind w:left="5760" w:hanging="360"/>
+      </w:pPr>
+      <w:rPr>
+        <w:rFonts w:ascii="Wingdings" w:hAnsi="Wingdings" w:hint="default"/>
+        <w:sz w:val="20"/>
+      </w:rPr>
+    </w:lvl>
+    <w:lvl w:ilvl="8" w:tentative="1">
+      <w:start w:val="1"/>
+      <w:numFmt w:val="bullet"/>
+      <w:lvlText w:val=""/>
+      <w:lvlJc w:val="left"/>
+      <w:pPr>
+        <w:tabs>
+          <w:tab w:val="num" w:pos="6480"/>
+        </w:tabs>
+        <w:ind w:left="6480" w:hanging="360"/>
+      </w:pPr>
+      <w:rPr>
+        <w:rFonts w:ascii="Wingdings" w:hAnsi="Wingdings" w:hint="default"/>
+        <w:sz w:val="20"/>
+      </w:rPr>
+    </w:lvl>
+  </w:abstractNum>
+  <w:abstractNum w:abstractNumId="21" w15:restartNumberingAfterBreak="0">
     <w:nsid w:val="5EA52786"/>
     <w:multiLevelType w:val="multilevel"/>
     <w:tmpl w:val="ED8A7A40"/>
@@ -10127,7 +11771,7 @@
       </w:rPr>
     </w:lvl>
   </w:abstractNum>
-  <w:abstractNum w:abstractNumId="18" w15:restartNumberingAfterBreak="0">
+  <w:abstractNum w:abstractNumId="22" w15:restartNumberingAfterBreak="0">
     <w:nsid w:val="6B8C38CB"/>
     <w:multiLevelType w:val="hybridMultilevel"/>
     <w:tmpl w:val="02B64676"/>
@@ -10240,7 +11884,7 @@
       </w:rPr>
     </w:lvl>
   </w:abstractNum>
-  <w:abstractNum w:abstractNumId="19" w15:restartNumberingAfterBreak="0">
+  <w:abstractNum w:abstractNumId="23" w15:restartNumberingAfterBreak="0">
     <w:nsid w:val="6CB06BDB"/>
     <w:multiLevelType w:val="multilevel"/>
     <w:tmpl w:val="179869F6"/>
@@ -10389,7 +12033,7 @@
       </w:rPr>
     </w:lvl>
   </w:abstractNum>
-  <w:abstractNum w:abstractNumId="20" w15:restartNumberingAfterBreak="0">
+  <w:abstractNum w:abstractNumId="24" w15:restartNumberingAfterBreak="0">
     <w:nsid w:val="6FDA56D0"/>
     <w:multiLevelType w:val="hybridMultilevel"/>
     <w:tmpl w:val="7010999C"/>
@@ -10502,7 +12146,7 @@
       </w:rPr>
     </w:lvl>
   </w:abstractNum>
-  <w:abstractNum w:abstractNumId="21" w15:restartNumberingAfterBreak="0">
+  <w:abstractNum w:abstractNumId="25" w15:restartNumberingAfterBreak="0">
     <w:nsid w:val="71B619C6"/>
     <w:multiLevelType w:val="hybridMultilevel"/>
     <w:tmpl w:val="F7422D92"/>
@@ -10619,16 +12263,16 @@
     <w:abstractNumId w:val="6"/>
   </w:num>
   <w:num w:numId="2" w16cid:durableId="377509082">
-    <w:abstractNumId w:val="15"/>
+    <w:abstractNumId w:val="18"/>
   </w:num>
   <w:num w:numId="3" w16cid:durableId="1442917801">
     <w:abstractNumId w:val="0"/>
   </w:num>
   <w:num w:numId="4" w16cid:durableId="647132800">
-    <w:abstractNumId w:val="13"/>
+    <w:abstractNumId w:val="15"/>
   </w:num>
   <w:num w:numId="5" w16cid:durableId="470949048">
-    <w:abstractNumId w:val="17"/>
+    <w:abstractNumId w:val="21"/>
   </w:num>
   <w:num w:numId="6" w16cid:durableId="1645311131">
     <w:abstractNumId w:val="4"/>
@@ -10640,10 +12284,10 @@
     <w:abstractNumId w:val="7"/>
   </w:num>
   <w:num w:numId="9" w16cid:durableId="1151796938">
-    <w:abstractNumId w:val="18"/>
+    <w:abstractNumId w:val="22"/>
   </w:num>
   <w:num w:numId="10" w16cid:durableId="376011055">
-    <w:abstractNumId w:val="16"/>
+    <w:abstractNumId w:val="19"/>
   </w:num>
   <w:num w:numId="11" w16cid:durableId="942802974">
     <w:abstractNumId w:val="9"/>
@@ -10655,19 +12299,19 @@
     <w:abstractNumId w:val="10"/>
   </w:num>
   <w:num w:numId="14" w16cid:durableId="935360618">
-    <w:abstractNumId w:val="21"/>
+    <w:abstractNumId w:val="25"/>
   </w:num>
   <w:num w:numId="15" w16cid:durableId="2112503727">
-    <w:abstractNumId w:val="14"/>
+    <w:abstractNumId w:val="17"/>
   </w:num>
   <w:num w:numId="16" w16cid:durableId="1583875501">
-    <w:abstractNumId w:val="12"/>
+    <w:abstractNumId w:val="14"/>
   </w:num>
   <w:num w:numId="17" w16cid:durableId="1935941410">
     <w:abstractNumId w:val="3"/>
   </w:num>
   <w:num w:numId="18" w16cid:durableId="1191383810">
-    <w:abstractNumId w:val="20"/>
+    <w:abstractNumId w:val="24"/>
   </w:num>
   <w:num w:numId="19" w16cid:durableId="838040034">
     <w:abstractNumId w:val="8"/>
@@ -10676,10 +12320,22 @@
     <w:abstractNumId w:val="11"/>
   </w:num>
   <w:num w:numId="21" w16cid:durableId="613555326">
-    <w:abstractNumId w:val="19"/>
+    <w:abstractNumId w:val="23"/>
   </w:num>
   <w:num w:numId="22" w16cid:durableId="1633562436">
     <w:abstractNumId w:val="1"/>
+  </w:num>
+  <w:num w:numId="23" w16cid:durableId="1447503264">
+    <w:abstractNumId w:val="12"/>
+  </w:num>
+  <w:num w:numId="24" w16cid:durableId="1767576001">
+    <w:abstractNumId w:val="20"/>
+  </w:num>
+  <w:num w:numId="25" w16cid:durableId="829562329">
+    <w:abstractNumId w:val="13"/>
+  </w:num>
+  <w:num w:numId="26" w16cid:durableId="1758594239">
+    <w:abstractNumId w:val="16"/>
   </w:num>
   <w:numIdMacAtCleanup w:val="22"/>
 </w:numbering>
@@ -10808,6 +12464,7 @@
     <w:lsdException w:name="HTML Sample" w:semiHidden="1" w:unhideWhenUsed="1"/>
     <w:lsdException w:name="HTML Typewriter" w:semiHidden="1" w:unhideWhenUsed="1"/>
     <w:lsdException w:name="HTML Variable" w:semiHidden="1" w:unhideWhenUsed="1"/>
+    <w:lsdException w:name="Normal Table" w:semiHidden="1" w:unhideWhenUsed="1"/>
     <w:lsdException w:name="annotation subject" w:semiHidden="1" w:unhideWhenUsed="1"/>
     <w:lsdException w:name="No List" w:semiHidden="1" w:unhideWhenUsed="1"/>
     <w:lsdException w:name="Outline List 1" w:semiHidden="1" w:unhideWhenUsed="1"/>
@@ -10850,8 +12507,11 @@
     <w:lsdException w:name="Table Contemporary" w:semiHidden="1" w:unhideWhenUsed="1"/>
     <w:lsdException w:name="Table Elegant" w:semiHidden="1" w:unhideWhenUsed="1"/>
     <w:lsdException w:name="Table Professional" w:semiHidden="1" w:unhideWhenUsed="1"/>
+    <w:lsdException w:name="Table Subtle 1" w:semiHidden="1" w:unhideWhenUsed="1"/>
     <w:lsdException w:name="Table Subtle 2" w:semiHidden="1" w:unhideWhenUsed="1"/>
     <w:lsdException w:name="Table Web 1" w:semiHidden="1" w:unhideWhenUsed="1"/>
+    <w:lsdException w:name="Table Web 2" w:semiHidden="1" w:unhideWhenUsed="1"/>
+    <w:lsdException w:name="Table Web 3" w:semiHidden="1" w:unhideWhenUsed="1"/>
     <w:lsdException w:name="Balloon Text" w:semiHidden="1" w:unhideWhenUsed="1"/>
     <w:lsdException w:name="Table Grid" w:uiPriority="39"/>
     <w:lsdException w:name="Table Theme" w:semiHidden="1" w:unhideWhenUsed="1"/>
@@ -11080,6 +12740,50 @@
     <w:name w:val="Normal"/>
     <w:qFormat/>
   </w:style>
+  <w:style w:type="paragraph" w:styleId="Ttulo1">
+    <w:name w:val="heading 1"/>
+    <w:basedOn w:val="Normal"/>
+    <w:next w:val="Normal"/>
+    <w:link w:val="Ttulo1Car"/>
+    <w:uiPriority w:val="9"/>
+    <w:qFormat/>
+    <w:rsid w:val="00D71EF9"/>
+    <w:pPr>
+      <w:keepNext/>
+      <w:keepLines/>
+      <w:spacing w:before="240" w:after="0"/>
+      <w:outlineLvl w:val="0"/>
+    </w:pPr>
+    <w:rPr>
+      <w:rFonts w:asciiTheme="majorHAnsi" w:eastAsiaTheme="majorEastAsia" w:hAnsiTheme="majorHAnsi" w:cstheme="majorBidi"/>
+      <w:color w:val="2E74B5" w:themeColor="accent1" w:themeShade="BF"/>
+      <w:sz w:val="32"/>
+      <w:szCs w:val="32"/>
+    </w:rPr>
+  </w:style>
+  <w:style w:type="paragraph" w:styleId="Ttulo2">
+    <w:name w:val="heading 2"/>
+    <w:basedOn w:val="Normal"/>
+    <w:next w:val="Normal"/>
+    <w:link w:val="Ttulo2Car"/>
+    <w:uiPriority w:val="9"/>
+    <w:semiHidden/>
+    <w:unhideWhenUsed/>
+    <w:qFormat/>
+    <w:rsid w:val="00D71EF9"/>
+    <w:pPr>
+      <w:keepNext/>
+      <w:keepLines/>
+      <w:spacing w:before="40" w:after="0"/>
+      <w:outlineLvl w:val="1"/>
+    </w:pPr>
+    <w:rPr>
+      <w:rFonts w:asciiTheme="majorHAnsi" w:eastAsiaTheme="majorEastAsia" w:hAnsiTheme="majorHAnsi" w:cstheme="majorBidi"/>
+      <w:color w:val="2E74B5" w:themeColor="accent1" w:themeShade="BF"/>
+      <w:sz w:val="26"/>
+      <w:szCs w:val="26"/>
+    </w:rPr>
+  </w:style>
   <w:style w:type="paragraph" w:styleId="Ttulo3">
     <w:name w:val="heading 3"/>
     <w:basedOn w:val="Normal"/>
@@ -11170,6 +12874,33 @@
       <w:sz w:val="27"/>
       <w:szCs w:val="27"/>
       <w:lang w:val="es-NI" w:eastAsia="es-NI"/>
+    </w:rPr>
+  </w:style>
+  <w:style w:type="character" w:customStyle="1" w:styleId="Ttulo1Car">
+    <w:name w:val="Título 1 Car"/>
+    <w:basedOn w:val="Fuentedeprrafopredeter"/>
+    <w:link w:val="Ttulo1"/>
+    <w:uiPriority w:val="9"/>
+    <w:rsid w:val="00D71EF9"/>
+    <w:rPr>
+      <w:rFonts w:asciiTheme="majorHAnsi" w:eastAsiaTheme="majorEastAsia" w:hAnsiTheme="majorHAnsi" w:cstheme="majorBidi"/>
+      <w:color w:val="2E74B5" w:themeColor="accent1" w:themeShade="BF"/>
+      <w:sz w:val="32"/>
+      <w:szCs w:val="32"/>
+    </w:rPr>
+  </w:style>
+  <w:style w:type="character" w:customStyle="1" w:styleId="Ttulo2Car">
+    <w:name w:val="Título 2 Car"/>
+    <w:basedOn w:val="Fuentedeprrafopredeter"/>
+    <w:link w:val="Ttulo2"/>
+    <w:uiPriority w:val="9"/>
+    <w:semiHidden/>
+    <w:rsid w:val="00D71EF9"/>
+    <w:rPr>
+      <w:rFonts w:asciiTheme="majorHAnsi" w:eastAsiaTheme="majorEastAsia" w:hAnsiTheme="majorHAnsi" w:cstheme="majorBidi"/>
+      <w:color w:val="2E74B5" w:themeColor="accent1" w:themeShade="BF"/>
+      <w:sz w:val="26"/>
+      <w:szCs w:val="26"/>
     </w:rPr>
   </w:style>
 </w:styles>

</xml_diff>